<commit_message>
En documentación básica, se agrega descripción de operación SQL para extraer vértices de los polígonos en la capa
</commit_message>
<xml_diff>
--- a/docs/listado_comandos.docx
+++ b/docs/listado_comandos.docx
@@ -99,10 +99,7 @@
       </w:r>
       <w:proofErr w:type="spellEnd"/>
     </w:p>
-    <w:p>
-      <w:bookmarkStart w:id="0" w:name="_GoBack"/>
-      <w:bookmarkEnd w:id="0"/>
-    </w:p>
+    <w:p/>
     <w:p>
       <w:pPr>
         <w:rPr>
@@ -228,6 +225,7 @@
       <w:r>
         <w:t xml:space="preserve">UPDATE </w:t>
       </w:r>
+      <w:bookmarkStart w:id="0" w:name="_Hlk32412171"/>
       <w:proofErr w:type="spellStart"/>
       <w:r>
         <w:rPr>
@@ -253,6 +251,7 @@
         </w:rPr>
         <w:t>gono</w:t>
       </w:r>
+      <w:bookmarkEnd w:id="0"/>
       <w:proofErr w:type="spellEnd"/>
     </w:p>
     <w:p>
@@ -363,6 +362,379 @@
         <w:pStyle w:val="Ttulo3"/>
       </w:pPr>
       <w:r>
+        <w:t>Obtener listado de puntos</w:t>
+      </w:r>
+      <w:r>
+        <w:t xml:space="preserve"> de los polígonos en la capa</w:t>
+      </w:r>
+    </w:p>
+    <w:p/>
+    <w:p>
+      <w:pPr>
+        <w:rPr>
+          <w:lang w:val="en-US"/>
+        </w:rPr>
+      </w:pPr>
+      <w:r>
+        <w:rPr>
+          <w:lang w:val="en-US"/>
+        </w:rPr>
+        <w:t xml:space="preserve">SELECT </w:t>
+      </w:r>
+      <w:proofErr w:type="spellStart"/>
+      <w:r>
+        <w:rPr>
+          <w:lang w:val="en-US"/>
+        </w:rPr>
+        <w:t>uid</w:t>
+      </w:r>
+      <w:proofErr w:type="spellEnd"/>
+      <w:r>
+        <w:rPr>
+          <w:lang w:val="en-US"/>
+        </w:rPr>
+        <w:t>, (</w:t>
+      </w:r>
+      <w:proofErr w:type="spellStart"/>
+      <w:r>
+        <w:rPr>
+          <w:lang w:val="en-US"/>
+        </w:rPr>
+        <w:t>ST_DumpPoints</w:t>
+      </w:r>
+      <w:proofErr w:type="spellEnd"/>
+      <w:r>
+        <w:rPr>
+          <w:lang w:val="en-US"/>
+        </w:rPr>
+        <w:t>(</w:t>
+      </w:r>
+      <w:proofErr w:type="spellStart"/>
+      <w:r>
+        <w:rPr>
+          <w:lang w:val="en-US"/>
+        </w:rPr>
+        <w:t>geom</w:t>
+      </w:r>
+      <w:proofErr w:type="spellEnd"/>
+      <w:r>
+        <w:rPr>
+          <w:lang w:val="en-US"/>
+        </w:rPr>
+        <w:t>)</w:t>
+      </w:r>
+      <w:proofErr w:type="gramStart"/>
+      <w:r>
+        <w:rPr>
+          <w:lang w:val="en-US"/>
+        </w:rPr>
+        <w:t>).path</w:t>
+      </w:r>
+      <w:proofErr w:type="gramEnd"/>
+      <w:r>
+        <w:rPr>
+          <w:lang w:val="en-US"/>
+        </w:rPr>
+        <w:t xml:space="preserve">[3] as "id", </w:t>
+      </w:r>
+      <w:proofErr w:type="spellStart"/>
+      <w:r>
+        <w:rPr>
+          <w:lang w:val="en-US"/>
+        </w:rPr>
+        <w:t>ST_AsLatLonText</w:t>
+      </w:r>
+      <w:proofErr w:type="spellEnd"/>
+      <w:r>
+        <w:rPr>
+          <w:lang w:val="en-US"/>
+        </w:rPr>
+        <w:t>((</w:t>
+      </w:r>
+      <w:proofErr w:type="spellStart"/>
+      <w:r>
+        <w:rPr>
+          <w:lang w:val="en-US"/>
+        </w:rPr>
+        <w:t>ST_DumpPoints</w:t>
+      </w:r>
+      <w:proofErr w:type="spellEnd"/>
+      <w:r>
+        <w:rPr>
+          <w:lang w:val="en-US"/>
+        </w:rPr>
+        <w:t>(</w:t>
+      </w:r>
+      <w:proofErr w:type="spellStart"/>
+      <w:r>
+        <w:rPr>
+          <w:lang w:val="en-US"/>
+        </w:rPr>
+        <w:t>geom</w:t>
+      </w:r>
+      <w:proofErr w:type="spellEnd"/>
+      <w:r>
+        <w:rPr>
+          <w:lang w:val="en-US"/>
+        </w:rPr>
+        <w:t>)).</w:t>
+      </w:r>
+      <w:proofErr w:type="spellStart"/>
+      <w:r>
+        <w:rPr>
+          <w:lang w:val="en-US"/>
+        </w:rPr>
+        <w:t>geom</w:t>
+      </w:r>
+      <w:proofErr w:type="spellEnd"/>
+      <w:r>
+        <w:rPr>
+          <w:lang w:val="en-US"/>
+        </w:rPr>
+        <w:t>, 'D.DDDD') as "Coordinates"</w:t>
+      </w:r>
+      <w:r>
+        <w:rPr>
+          <w:lang w:val="en-US"/>
+        </w:rPr>
+        <w:br/>
+        <w:t xml:space="preserve">FROM </w:t>
+      </w:r>
+      <w:proofErr w:type="spellStart"/>
+      <w:r>
+        <w:rPr>
+          <w:b/>
+          <w:bCs/>
+          <w:color w:val="FF0000"/>
+          <w:lang w:val="en-US"/>
+        </w:rPr>
+        <w:t>poligono</w:t>
+      </w:r>
+      <w:proofErr w:type="spellEnd"/>
+      <w:r>
+        <w:rPr>
+          <w:lang w:val="en-US"/>
+        </w:rPr>
+        <w:t>;</w:t>
+      </w:r>
+    </w:p>
+    <w:tbl>
+      <w:tblPr>
+        <w:tblStyle w:val="Tablaconcuadrcula"/>
+        <w:tblW w:w="0" w:type="auto"/>
+        <w:jc w:val="center"/>
+        <w:tblLook w:val="04A0" w:firstRow="1" w:lastRow="0" w:firstColumn="1" w:lastColumn="0" w:noHBand="0" w:noVBand="1"/>
+      </w:tblPr>
+      <w:tblGrid>
+        <w:gridCol w:w="3214"/>
+        <w:gridCol w:w="4011"/>
+      </w:tblGrid>
+      <w:tr>
+        <w:trPr>
+          <w:jc w:val="center"/>
+        </w:trPr>
+        <w:tc>
+          <w:tcPr>
+            <w:tcW w:w="3214" w:type="dxa"/>
+          </w:tcPr>
+          <w:p>
+            <w:pPr>
+              <w:jc w:val="center"/>
+              <w:rPr>
+                <w:b/>
+                <w:bCs/>
+                <w:i/>
+                <w:iCs/>
+                <w:lang w:val="en-US"/>
+              </w:rPr>
+            </w:pPr>
+            <w:proofErr w:type="spellStart"/>
+            <w:r>
+              <w:rPr>
+                <w:b/>
+                <w:bCs/>
+                <w:i/>
+                <w:iCs/>
+                <w:lang w:val="en-US"/>
+              </w:rPr>
+              <w:t>Parámetro</w:t>
+            </w:r>
+            <w:proofErr w:type="spellEnd"/>
+          </w:p>
+        </w:tc>
+        <w:tc>
+          <w:tcPr>
+            <w:tcW w:w="4011" w:type="dxa"/>
+          </w:tcPr>
+          <w:p>
+            <w:pPr>
+              <w:jc w:val="center"/>
+              <w:rPr>
+                <w:b/>
+                <w:bCs/>
+                <w:i/>
+                <w:iCs/>
+                <w:lang w:val="en-US"/>
+              </w:rPr>
+            </w:pPr>
+            <w:proofErr w:type="spellStart"/>
+            <w:r>
+              <w:rPr>
+                <w:b/>
+                <w:bCs/>
+                <w:i/>
+                <w:iCs/>
+                <w:lang w:val="en-US"/>
+              </w:rPr>
+              <w:t>Explicación</w:t>
+            </w:r>
+            <w:proofErr w:type="spellEnd"/>
+          </w:p>
+        </w:tc>
+      </w:tr>
+      <w:tr>
+        <w:trPr>
+          <w:jc w:val="center"/>
+        </w:trPr>
+        <w:tc>
+          <w:tcPr>
+            <w:tcW w:w="3214" w:type="dxa"/>
+          </w:tcPr>
+          <w:p>
+            <w:pPr>
+              <w:rPr>
+                <w:i/>
+                <w:iCs/>
+                <w:lang w:val="en-US"/>
+              </w:rPr>
+            </w:pPr>
+            <w:r>
+              <w:rPr>
+                <w:i/>
+                <w:iCs/>
+                <w:lang w:val="en-US"/>
+              </w:rPr>
+              <w:t>(</w:t>
+            </w:r>
+            <w:proofErr w:type="spellStart"/>
+            <w:r>
+              <w:rPr>
+                <w:i/>
+                <w:iCs/>
+                <w:lang w:val="en-US"/>
+              </w:rPr>
+              <w:t>ST_DumpPoints</w:t>
+            </w:r>
+            <w:proofErr w:type="spellEnd"/>
+            <w:r>
+              <w:rPr>
+                <w:i/>
+                <w:iCs/>
+                <w:lang w:val="en-US"/>
+              </w:rPr>
+              <w:t>(</w:t>
+            </w:r>
+            <w:proofErr w:type="spellStart"/>
+            <w:r>
+              <w:rPr>
+                <w:i/>
+                <w:iCs/>
+                <w:lang w:val="en-US"/>
+              </w:rPr>
+              <w:t>geom</w:t>
+            </w:r>
+            <w:proofErr w:type="spellEnd"/>
+            <w:r>
+              <w:rPr>
+                <w:i/>
+                <w:iCs/>
+                <w:lang w:val="en-US"/>
+              </w:rPr>
+              <w:t>)</w:t>
+            </w:r>
+            <w:proofErr w:type="gramStart"/>
+            <w:r>
+              <w:rPr>
+                <w:i/>
+                <w:iCs/>
+                <w:lang w:val="en-US"/>
+              </w:rPr>
+              <w:t>).path</w:t>
+            </w:r>
+            <w:proofErr w:type="gramEnd"/>
+            <w:r>
+              <w:rPr>
+                <w:i/>
+                <w:iCs/>
+                <w:lang w:val="en-US"/>
+              </w:rPr>
+              <w:t>[3]</w:t>
+            </w:r>
+          </w:p>
+        </w:tc>
+        <w:tc>
+          <w:tcPr>
+            <w:tcW w:w="4011" w:type="dxa"/>
+          </w:tcPr>
+          <w:p>
+            <w:pPr>
+              <w:rPr>
+                <w:i/>
+                <w:iCs/>
+              </w:rPr>
+            </w:pPr>
+            <w:r>
+              <w:rPr>
+                <w:i/>
+                <w:iCs/>
+              </w:rPr>
+              <w:t xml:space="preserve">La opción </w:t>
+            </w:r>
+            <w:proofErr w:type="spellStart"/>
+            <w:proofErr w:type="gramStart"/>
+            <w:r>
+              <w:rPr>
+                <w:i/>
+                <w:iCs/>
+              </w:rPr>
+              <w:t>path</w:t>
+            </w:r>
+            <w:proofErr w:type="spellEnd"/>
+            <w:r>
+              <w:rPr>
+                <w:i/>
+                <w:iCs/>
+              </w:rPr>
+              <w:t>[</w:t>
+            </w:r>
+            <w:proofErr w:type="gramEnd"/>
+            <w:r>
+              <w:rPr>
+                <w:i/>
+                <w:iCs/>
+              </w:rPr>
+              <w:t>3], debe ser probada</w:t>
+            </w:r>
+            <w:r>
+              <w:rPr>
+                <w:i/>
+                <w:iCs/>
+              </w:rPr>
+              <w:t xml:space="preserve"> para determinar dato del arreglo requerido</w:t>
+            </w:r>
+          </w:p>
+        </w:tc>
+      </w:tr>
+    </w:tbl>
+    <w:p>
+      <w:bookmarkStart w:id="1" w:name="_GoBack"/>
+      <w:bookmarkEnd w:id="1"/>
+    </w:p>
+    <w:p>
+      <w:pPr>
+        <w:pStyle w:val="Ttulo3"/>
+      </w:pPr>
+      <w:r>
         <w:t>Actualizar longitud de línea</w:t>
       </w:r>
     </w:p>
@@ -849,6 +1221,7 @@
         <w:rPr>
           <w:lang w:val="en-US"/>
         </w:rPr>
+        <w:lastRenderedPageBreak/>
         <w:t>Exportar</w:t>
       </w:r>
       <w:proofErr w:type="spellEnd"/>
@@ -1582,6 +1955,25 @@
       <w:szCs w:val="24"/>
     </w:rPr>
   </w:style>
+  <w:style w:type="table" w:styleId="Tablaconcuadrcula">
+    <w:name w:val="Table Grid"/>
+    <w:basedOn w:val="Tablanormal"/>
+    <w:uiPriority w:val="39"/>
+    <w:rsid w:val="00DC6D50"/>
+    <w:pPr>
+      <w:spacing w:after="0" w:line="240" w:lineRule="auto"/>
+    </w:pPr>
+    <w:tblPr>
+      <w:tblBorders>
+        <w:top w:val="single" w:sz="4" w:space="0" w:color="auto"/>
+        <w:left w:val="single" w:sz="4" w:space="0" w:color="auto"/>
+        <w:bottom w:val="single" w:sz="4" w:space="0" w:color="auto"/>
+        <w:right w:val="single" w:sz="4" w:space="0" w:color="auto"/>
+        <w:insideH w:val="single" w:sz="4" w:space="0" w:color="auto"/>
+        <w:insideV w:val="single" w:sz="4" w:space="0" w:color="auto"/>
+      </w:tblBorders>
+    </w:tblPr>
+  </w:style>
 </w:styles>
 </file>
 

</xml_diff>

<commit_message>
En documentación se agrega comando para estimar área de polígonos
</commit_message>
<xml_diff>
--- a/docs/listado_comandos.docx
+++ b/docs/listado_comandos.docx
@@ -726,7 +726,149 @@
         </w:tc>
       </w:tr>
     </w:tbl>
-    <w:p>
+    <w:p/>
+    <w:p>
+      <w:pPr>
+        <w:pStyle w:val="Ttulo3"/>
+      </w:pPr>
+      <w:r>
+        <w:t>Actualizar longitud de línea</w:t>
+      </w:r>
+    </w:p>
+    <w:p/>
+    <w:p>
+      <w:pPr>
+        <w:spacing w:after="0" w:line="240" w:lineRule="auto"/>
+      </w:pPr>
+      <w:r>
+        <w:t xml:space="preserve">UPDATE </w:t>
+      </w:r>
+      <w:proofErr w:type="spellStart"/>
+      <w:r>
+        <w:rPr>
+          <w:b/>
+          <w:bCs/>
+          <w:color w:val="FF0000"/>
+        </w:rPr>
+        <w:t>lines</w:t>
+      </w:r>
+      <w:proofErr w:type="spellEnd"/>
+    </w:p>
+    <w:p>
+      <w:pPr>
+        <w:spacing w:after="0" w:line="240" w:lineRule="auto"/>
+        <w:rPr>
+          <w:lang w:val="en-US"/>
+        </w:rPr>
+      </w:pPr>
+      <w:r>
+        <w:rPr>
+          <w:lang w:val="en-US"/>
+        </w:rPr>
+        <w:t xml:space="preserve">SET </w:t>
+      </w:r>
+      <w:r>
+        <w:rPr>
+          <w:b/>
+          <w:bCs/>
+          <w:color w:val="FF0000"/>
+          <w:lang w:val="en-US"/>
+        </w:rPr>
+        <w:t>length</w:t>
+      </w:r>
+      <w:r>
+        <w:rPr>
+          <w:color w:val="FF0000"/>
+          <w:lang w:val="en-US"/>
+        </w:rPr>
+        <w:t xml:space="preserve"> </w:t>
+      </w:r>
+      <w:r>
+        <w:rPr>
+          <w:lang w:val="en-US"/>
+        </w:rPr>
+        <w:t xml:space="preserve">= </w:t>
+      </w:r>
+      <w:proofErr w:type="spellStart"/>
+      <w:r>
+        <w:rPr>
+          <w:lang w:val="en-US"/>
+        </w:rPr>
+        <w:t>ST_</w:t>
+      </w:r>
+      <w:proofErr w:type="gramStart"/>
+      <w:r>
+        <w:rPr>
+          <w:lang w:val="en-US"/>
+        </w:rPr>
+        <w:t>length</w:t>
+      </w:r>
+      <w:proofErr w:type="spellEnd"/>
+      <w:r>
+        <w:rPr>
+          <w:lang w:val="en-US"/>
+        </w:rPr>
+        <w:t>(</w:t>
+      </w:r>
+      <w:proofErr w:type="gramEnd"/>
+      <w:r>
+        <w:rPr>
+          <w:lang w:val="en-US"/>
+        </w:rPr>
+        <w:t>ST_TRANSFORM(</w:t>
+      </w:r>
+      <w:proofErr w:type="spellStart"/>
+      <w:r>
+        <w:rPr>
+          <w:b/>
+          <w:bCs/>
+          <w:color w:val="FF0000"/>
+          <w:lang w:val="en-US"/>
+        </w:rPr>
+        <w:t>geom</w:t>
+      </w:r>
+      <w:proofErr w:type="spellEnd"/>
+      <w:r>
+        <w:rPr>
+          <w:lang w:val="en-US"/>
+        </w:rPr>
+        <w:t>,</w:t>
+      </w:r>
+      <w:r>
+        <w:rPr>
+          <w:lang w:val="en-US"/>
+        </w:rPr>
+        <w:t xml:space="preserve"> </w:t>
+      </w:r>
+      <w:r>
+        <w:rPr>
+          <w:b/>
+          <w:bCs/>
+          <w:color w:val="FF0000"/>
+          <w:lang w:val="en-US"/>
+        </w:rPr>
+        <w:t>3116</w:t>
+      </w:r>
+      <w:r>
+        <w:rPr>
+          <w:lang w:val="en-US"/>
+        </w:rPr>
+        <w:t>))</w:t>
+      </w:r>
+      <w:r>
+        <w:rPr>
+          <w:lang w:val="en-US"/>
+        </w:rPr>
+        <w:t>;</w:t>
+      </w:r>
+    </w:p>
+    <w:p>
+      <w:pPr>
+        <w:spacing w:after="0" w:line="240" w:lineRule="auto"/>
+        <w:rPr>
+          <w:lang w:val="en-US"/>
+        </w:rPr>
+      </w:pPr>
       <w:bookmarkStart w:id="1" w:name="_GoBack"/>
       <w:bookmarkEnd w:id="1"/>
     </w:p>
@@ -735,7 +877,127 @@
         <w:pStyle w:val="Ttulo3"/>
       </w:pPr>
       <w:r>
-        <w:t>Actualizar longitud de línea</w:t>
+        <w:t xml:space="preserve">Actualizar </w:t>
+      </w:r>
+      <w:r>
+        <w:t>área</w:t>
+      </w:r>
+      <w:r>
+        <w:t xml:space="preserve"> de </w:t>
+      </w:r>
+      <w:r>
+        <w:t>polígonos</w:t>
+      </w:r>
+    </w:p>
+    <w:p>
+      <w:pPr>
+        <w:spacing w:after="0" w:line="240" w:lineRule="auto"/>
+        <w:rPr>
+          <w:lang w:val="en-US"/>
+        </w:rPr>
+      </w:pPr>
+    </w:p>
+    <w:p>
+      <w:pPr>
+        <w:spacing w:after="0" w:line="240" w:lineRule="auto"/>
+        <w:rPr>
+          <w:lang w:val="en-US"/>
+        </w:rPr>
+      </w:pPr>
+      <w:r>
+        <w:rPr>
+          <w:lang w:val="en-US"/>
+        </w:rPr>
+        <w:t>UPDATE geology</w:t>
+      </w:r>
+    </w:p>
+    <w:p>
+      <w:pPr>
+        <w:spacing w:after="0" w:line="240" w:lineRule="auto"/>
+        <w:rPr>
+          <w:lang w:val="en-US"/>
+        </w:rPr>
+      </w:pPr>
+      <w:r>
+        <w:rPr>
+          <w:lang w:val="en-US"/>
+        </w:rPr>
+        <w:t xml:space="preserve">SET area = </w:t>
+      </w:r>
+      <w:proofErr w:type="gramStart"/>
+      <w:r>
+        <w:rPr>
+          <w:lang w:val="en-US"/>
+        </w:rPr>
+        <w:t>ROUND(</w:t>
+      </w:r>
+      <w:proofErr w:type="gramEnd"/>
+      <w:r>
+        <w:rPr>
+          <w:lang w:val="en-US"/>
+        </w:rPr>
+        <w:t>CAST(</w:t>
+      </w:r>
+      <w:proofErr w:type="spellStart"/>
+      <w:r>
+        <w:rPr>
+          <w:lang w:val="en-US"/>
+        </w:rPr>
+        <w:t>ST_Area</w:t>
+      </w:r>
+      <w:proofErr w:type="spellEnd"/>
+      <w:r>
+        <w:rPr>
+          <w:lang w:val="en-US"/>
+        </w:rPr>
+        <w:t>(</w:t>
+      </w:r>
+      <w:proofErr w:type="spellStart"/>
+      <w:r>
+        <w:rPr>
+          <w:lang w:val="en-US"/>
+        </w:rPr>
+        <w:t>ST_Transform</w:t>
+      </w:r>
+      <w:proofErr w:type="spellEnd"/>
+      <w:r>
+        <w:rPr>
+          <w:lang w:val="en-US"/>
+        </w:rPr>
+        <w:t>(</w:t>
+      </w:r>
+      <w:proofErr w:type="spellStart"/>
+      <w:r>
+        <w:rPr>
+          <w:b/>
+          <w:bCs/>
+          <w:color w:val="FF0000"/>
+          <w:lang w:val="en-US"/>
+        </w:rPr>
+        <w:t>geom</w:t>
+      </w:r>
+      <w:proofErr w:type="spellEnd"/>
+      <w:r>
+        <w:rPr>
+          <w:lang w:val="en-US"/>
+        </w:rPr>
+        <w:t>, 3116))/10000 AS NUMERIC),4);</w:t>
+      </w:r>
+    </w:p>
+    <w:p>
+      <w:pPr>
+        <w:spacing w:after="0" w:line="240" w:lineRule="auto"/>
+        <w:rPr>
+          <w:lang w:val="en-US"/>
+        </w:rPr>
+      </w:pPr>
+    </w:p>
+    <w:p>
+      <w:pPr>
+        <w:pStyle w:val="Ttulo3"/>
+      </w:pPr>
+      <w:r>
+        <w:t>Crear índice espacial</w:t>
       </w:r>
     </w:p>
     <w:p/>
@@ -744,18 +1006,41 @@
         <w:spacing w:after="0" w:line="240" w:lineRule="auto"/>
       </w:pPr>
       <w:r>
-        <w:t xml:space="preserve">UPDATE </w:t>
-      </w:r>
-      <w:proofErr w:type="spellStart"/>
-      <w:r>
-        <w:rPr>
-          <w:b/>
-          <w:bCs/>
-          <w:color w:val="FF0000"/>
+        <w:t xml:space="preserve">CREATE INDEX </w:t>
+      </w:r>
+      <w:proofErr w:type="spellStart"/>
+      <w:r>
+        <w:rPr>
+          <w:b/>
+          <w:bCs/>
+          <w:color w:val="FF0000"/>
+        </w:rPr>
+        <w:t>lines_idx</w:t>
+      </w:r>
+      <w:proofErr w:type="spellEnd"/>
+    </w:p>
+    <w:p>
+      <w:pPr>
+        <w:spacing w:after="0" w:line="240" w:lineRule="auto"/>
+        <w:rPr>
+          <w:lang w:val="en-US"/>
+        </w:rPr>
+      </w:pPr>
+      <w:r>
+        <w:rPr>
+          <w:lang w:val="en-US"/>
+        </w:rPr>
+        <w:t xml:space="preserve">ON </w:t>
+      </w:r>
+      <w:r>
+        <w:rPr>
+          <w:b/>
+          <w:bCs/>
+          <w:color w:val="FF0000"/>
+          <w:lang w:val="en-US"/>
         </w:rPr>
         <w:t>lines</w:t>
       </w:r>
-      <w:proofErr w:type="spellEnd"/>
     </w:p>
     <w:p>
       <w:pPr>
@@ -768,17 +1053,131 @@
         <w:rPr>
           <w:lang w:val="en-US"/>
         </w:rPr>
-        <w:t xml:space="preserve">SET </w:t>
-      </w:r>
-      <w:r>
-        <w:rPr>
-          <w:b/>
-          <w:bCs/>
-          <w:color w:val="FF0000"/>
-          <w:lang w:val="en-US"/>
-        </w:rPr>
-        <w:t>length</w:t>
-      </w:r>
+        <w:t>USING GIST (</w:t>
+      </w:r>
+      <w:proofErr w:type="spellStart"/>
+      <w:r>
+        <w:rPr>
+          <w:b/>
+          <w:bCs/>
+          <w:color w:val="FF0000"/>
+          <w:lang w:val="en-US"/>
+        </w:rPr>
+        <w:t>geom</w:t>
+      </w:r>
+      <w:proofErr w:type="spellEnd"/>
+      <w:r>
+        <w:rPr>
+          <w:lang w:val="en-US"/>
+        </w:rPr>
+        <w:t>);</w:t>
+      </w:r>
+    </w:p>
+    <w:p>
+      <w:pPr>
+        <w:spacing w:after="0" w:line="240" w:lineRule="auto"/>
+        <w:rPr>
+          <w:lang w:val="en-US"/>
+        </w:rPr>
+      </w:pPr>
+    </w:p>
+    <w:p>
+      <w:pPr>
+        <w:pStyle w:val="Ttulo2"/>
+      </w:pPr>
+      <w:r>
+        <w:t>En consola OSGeo4W</w:t>
+      </w:r>
+    </w:p>
+    <w:p>
+      <w:pPr>
+        <w:spacing w:after="0" w:line="240" w:lineRule="auto"/>
+      </w:pPr>
+    </w:p>
+    <w:p>
+      <w:pPr>
+        <w:spacing w:after="0" w:line="240" w:lineRule="auto"/>
+      </w:pPr>
+      <w:r>
+        <w:t xml:space="preserve">Esta consola se instala con QGIS, y hace parte del proyecto </w:t>
+      </w:r>
+      <w:proofErr w:type="spellStart"/>
+      <w:r>
+        <w:t>OSGeo</w:t>
+      </w:r>
+      <w:proofErr w:type="spellEnd"/>
+      <w:r>
+        <w:t>.</w:t>
+      </w:r>
+    </w:p>
+    <w:p>
+      <w:pPr>
+        <w:pStyle w:val="Ttulo3"/>
+        <w:rPr>
+          <w:lang w:val="en-US"/>
+        </w:rPr>
+      </w:pPr>
+      <w:proofErr w:type="spellStart"/>
+      <w:r>
+        <w:rPr>
+          <w:lang w:val="en-US"/>
+        </w:rPr>
+        <w:t>Exportar</w:t>
+      </w:r>
+      <w:proofErr w:type="spellEnd"/>
+      <w:r>
+        <w:rPr>
+          <w:lang w:val="en-US"/>
+        </w:rPr>
+        <w:t xml:space="preserve"> a KML</w:t>
+      </w:r>
+    </w:p>
+    <w:p>
+      <w:pPr>
+        <w:rPr>
+          <w:lang w:val="en-US"/>
+        </w:rPr>
+      </w:pPr>
+    </w:p>
+    <w:p>
+      <w:pPr>
+        <w:rPr>
+          <w:lang w:val="en-US"/>
+        </w:rPr>
+      </w:pPr>
+      <w:r>
+        <w:rPr>
+          <w:lang w:val="en-US"/>
+        </w:rPr>
+        <w:lastRenderedPageBreak/>
+        <w:t>ogr2ogr -f "</w:t>
+      </w:r>
+      <w:r>
+        <w:rPr>
+          <w:b/>
+          <w:bCs/>
+          <w:color w:val="FF0000"/>
+          <w:lang w:val="en-US"/>
+        </w:rPr>
+        <w:t>KML</w:t>
+      </w:r>
+      <w:r>
+        <w:rPr>
+          <w:lang w:val="en-US"/>
+        </w:rPr>
+        <w:t xml:space="preserve">" </w:t>
+      </w:r>
+      <w:proofErr w:type="spellStart"/>
+      <w:r>
+        <w:rPr>
+          <w:b/>
+          <w:bCs/>
+          <w:color w:val="FF0000"/>
+          <w:lang w:val="en-US"/>
+        </w:rPr>
+        <w:t>lines.kml</w:t>
+      </w:r>
+      <w:proofErr w:type="spellEnd"/>
       <w:r>
         <w:rPr>
           <w:color w:val="FF0000"/>
@@ -786,88 +1185,145 @@
         </w:rPr>
         <w:t xml:space="preserve"> </w:t>
       </w:r>
-      <w:r>
-        <w:rPr>
-          <w:lang w:val="en-US"/>
-        </w:rPr>
-        <w:t xml:space="preserve">= </w:t>
-      </w:r>
-      <w:proofErr w:type="spellStart"/>
-      <w:r>
-        <w:rPr>
-          <w:lang w:val="en-US"/>
-        </w:rPr>
-        <w:t>ST_</w:t>
-      </w:r>
-      <w:proofErr w:type="gramStart"/>
-      <w:r>
-        <w:rPr>
-          <w:lang w:val="en-US"/>
-        </w:rPr>
-        <w:t>length</w:t>
-      </w:r>
-      <w:proofErr w:type="spellEnd"/>
-      <w:r>
-        <w:rPr>
-          <w:lang w:val="en-US"/>
-        </w:rPr>
-        <w:t>(</w:t>
-      </w:r>
-      <w:proofErr w:type="gramEnd"/>
-      <w:r>
-        <w:rPr>
-          <w:lang w:val="en-US"/>
-        </w:rPr>
-        <w:t>ST_TRANSFORM(</w:t>
-      </w:r>
-      <w:proofErr w:type="spellStart"/>
-      <w:r>
-        <w:rPr>
-          <w:b/>
-          <w:bCs/>
-          <w:color w:val="FF0000"/>
-          <w:lang w:val="en-US"/>
-        </w:rPr>
-        <w:t>geom</w:t>
-      </w:r>
-      <w:proofErr w:type="spellEnd"/>
-      <w:r>
-        <w:rPr>
-          <w:lang w:val="en-US"/>
-        </w:rPr>
-        <w:t>,</w:t>
-      </w:r>
-      <w:r>
-        <w:rPr>
+      <w:proofErr w:type="spellStart"/>
+      <w:r>
+        <w:rPr>
+          <w:lang w:val="en-US"/>
+        </w:rPr>
+        <w:t>PG:"host</w:t>
+      </w:r>
+      <w:proofErr w:type="spellEnd"/>
+      <w:r>
+        <w:rPr>
+          <w:lang w:val="en-US"/>
+        </w:rPr>
+        <w:t>=</w:t>
+      </w:r>
+      <w:r>
+        <w:rPr>
+          <w:b/>
+          <w:bCs/>
+          <w:color w:val="FF0000"/>
+          <w:lang w:val="en-US"/>
+        </w:rPr>
+        <w:t>localhost</w:t>
+      </w:r>
+      <w:r>
+        <w:rPr>
+          <w:color w:val="FF0000"/>
           <w:lang w:val="en-US"/>
         </w:rPr>
         <w:t xml:space="preserve"> </w:t>
       </w:r>
       <w:r>
         <w:rPr>
-          <w:b/>
-          <w:bCs/>
-          <w:color w:val="FF0000"/>
-          <w:lang w:val="en-US"/>
-        </w:rPr>
-        <w:t>3116</w:t>
-      </w:r>
-      <w:r>
-        <w:rPr>
-          <w:lang w:val="en-US"/>
-        </w:rPr>
-        <w:t>))</w:t>
-      </w:r>
-      <w:r>
-        <w:rPr>
-          <w:lang w:val="en-US"/>
-        </w:rPr>
-        <w:t>;</w:t>
-      </w:r>
-    </w:p>
-    <w:p>
-      <w:pPr>
-        <w:spacing w:after="0" w:line="240" w:lineRule="auto"/>
+          <w:lang w:val="en-US"/>
+        </w:rPr>
+        <w:t>user=</w:t>
+      </w:r>
+      <w:proofErr w:type="spellStart"/>
+      <w:r>
+        <w:rPr>
+          <w:b/>
+          <w:bCs/>
+          <w:color w:val="FF0000"/>
+          <w:lang w:val="en-US"/>
+        </w:rPr>
+        <w:t>daruedar</w:t>
+      </w:r>
+      <w:proofErr w:type="spellEnd"/>
+      <w:r>
+        <w:rPr>
+          <w:color w:val="FF0000"/>
+          <w:lang w:val="en-US"/>
+        </w:rPr>
+        <w:t xml:space="preserve"> </w:t>
+      </w:r>
+      <w:proofErr w:type="spellStart"/>
+      <w:r>
+        <w:rPr>
+          <w:lang w:val="en-US"/>
+        </w:rPr>
+        <w:t>dbname</w:t>
+      </w:r>
+      <w:proofErr w:type="spellEnd"/>
+      <w:r>
+        <w:rPr>
+          <w:lang w:val="en-US"/>
+        </w:rPr>
+        <w:t>=</w:t>
+      </w:r>
+      <w:proofErr w:type="spellStart"/>
+      <w:r>
+        <w:rPr>
+          <w:b/>
+          <w:bCs/>
+          <w:color w:val="FF0000"/>
+          <w:lang w:val="en-US"/>
+        </w:rPr>
+        <w:t>gis_db</w:t>
+      </w:r>
+      <w:proofErr w:type="spellEnd"/>
+      <w:r>
+        <w:rPr>
+          <w:color w:val="FF0000"/>
+          <w:lang w:val="en-US"/>
+        </w:rPr>
+        <w:t xml:space="preserve"> </w:t>
+      </w:r>
+      <w:r>
+        <w:rPr>
+          <w:lang w:val="en-US"/>
+        </w:rPr>
+        <w:t>password=</w:t>
+      </w:r>
+      <w:r>
+        <w:rPr>
+          <w:b/>
+          <w:bCs/>
+          <w:color w:val="FF0000"/>
+          <w:lang w:val="en-US"/>
+        </w:rPr>
+        <w:t>etc123</w:t>
+      </w:r>
+      <w:r>
+        <w:rPr>
+          <w:lang w:val="en-US"/>
+        </w:rPr>
+        <w:t>" -</w:t>
+      </w:r>
+      <w:proofErr w:type="spellStart"/>
+      <w:r>
+        <w:rPr>
+          <w:lang w:val="en-US"/>
+        </w:rPr>
+        <w:t>sql</w:t>
+      </w:r>
+      <w:proofErr w:type="spellEnd"/>
+      <w:r>
+        <w:rPr>
+          <w:lang w:val="en-US"/>
+        </w:rPr>
+        <w:t xml:space="preserve"> "select * from </w:t>
+      </w:r>
+      <w:r>
+        <w:rPr>
+          <w:b/>
+          <w:bCs/>
+          <w:color w:val="FF0000"/>
+          <w:lang w:val="en-US"/>
+        </w:rPr>
+        <w:t>lines</w:t>
+      </w:r>
+      <w:r>
+        <w:rPr>
+          <w:lang w:val="en-US"/>
+        </w:rPr>
+        <w:t>"</w:t>
+      </w:r>
+    </w:p>
+    <w:p>
+      <w:pPr>
         <w:rPr>
           <w:lang w:val="en-US"/>
         </w:rPr>
@@ -876,352 +1332,15 @@
     <w:p>
       <w:pPr>
         <w:pStyle w:val="Ttulo3"/>
-      </w:pPr>
-      <w:r>
-        <w:t>Crear índice espacial</w:t>
-      </w:r>
-    </w:p>
-    <w:p/>
-    <w:p>
-      <w:pPr>
-        <w:spacing w:after="0" w:line="240" w:lineRule="auto"/>
-      </w:pPr>
-      <w:r>
-        <w:t xml:space="preserve">CREATE INDEX </w:t>
-      </w:r>
-      <w:proofErr w:type="spellStart"/>
-      <w:r>
-        <w:rPr>
-          <w:b/>
-          <w:bCs/>
-          <w:color w:val="FF0000"/>
-        </w:rPr>
-        <w:t>lines_idx</w:t>
-      </w:r>
-      <w:proofErr w:type="spellEnd"/>
-    </w:p>
-    <w:p>
-      <w:pPr>
-        <w:spacing w:after="0" w:line="240" w:lineRule="auto"/>
-        <w:rPr>
-          <w:lang w:val="en-US"/>
-        </w:rPr>
-      </w:pPr>
-      <w:r>
-        <w:rPr>
-          <w:lang w:val="en-US"/>
-        </w:rPr>
-        <w:t xml:space="preserve">ON </w:t>
-      </w:r>
-      <w:r>
-        <w:rPr>
-          <w:b/>
-          <w:bCs/>
-          <w:color w:val="FF0000"/>
-          <w:lang w:val="en-US"/>
-        </w:rPr>
-        <w:t>lines</w:t>
-      </w:r>
-    </w:p>
-    <w:p>
-      <w:pPr>
-        <w:spacing w:after="0" w:line="240" w:lineRule="auto"/>
-        <w:rPr>
-          <w:lang w:val="en-US"/>
-        </w:rPr>
-      </w:pPr>
-      <w:r>
-        <w:rPr>
-          <w:lang w:val="en-US"/>
-        </w:rPr>
-        <w:t>USING GIST (</w:t>
-      </w:r>
-      <w:proofErr w:type="spellStart"/>
-      <w:r>
-        <w:rPr>
-          <w:b/>
-          <w:bCs/>
-          <w:color w:val="FF0000"/>
-          <w:lang w:val="en-US"/>
-        </w:rPr>
-        <w:t>geom</w:t>
-      </w:r>
-      <w:proofErr w:type="spellEnd"/>
-      <w:r>
-        <w:rPr>
-          <w:lang w:val="en-US"/>
-        </w:rPr>
-        <w:t>);</w:t>
-      </w:r>
-    </w:p>
-    <w:p>
-      <w:pPr>
-        <w:spacing w:after="0" w:line="240" w:lineRule="auto"/>
-        <w:rPr>
-          <w:lang w:val="en-US"/>
-        </w:rPr>
-      </w:pPr>
-    </w:p>
-    <w:p>
-      <w:pPr>
-        <w:pStyle w:val="Ttulo2"/>
-      </w:pPr>
-      <w:r>
-        <w:t>En consola OSGeo4W</w:t>
-      </w:r>
-    </w:p>
-    <w:p>
-      <w:pPr>
-        <w:spacing w:after="0" w:line="240" w:lineRule="auto"/>
-      </w:pPr>
-    </w:p>
-    <w:p>
-      <w:pPr>
-        <w:spacing w:after="0" w:line="240" w:lineRule="auto"/>
-      </w:pPr>
-      <w:r>
-        <w:t xml:space="preserve">Esta consola se instala con QGIS, y hace parte del proyecto </w:t>
-      </w:r>
-      <w:proofErr w:type="spellStart"/>
-      <w:r>
-        <w:t>OSGeo</w:t>
-      </w:r>
-      <w:proofErr w:type="spellEnd"/>
-      <w:r>
-        <w:t>.</w:t>
-      </w:r>
-    </w:p>
-    <w:p>
-      <w:pPr>
-        <w:pStyle w:val="Ttulo3"/>
-        <w:rPr>
-          <w:lang w:val="en-US"/>
-        </w:rPr>
-      </w:pPr>
-      <w:proofErr w:type="spellStart"/>
-      <w:r>
-        <w:rPr>
-          <w:lang w:val="en-US"/>
-        </w:rPr>
-        <w:t>Exportar</w:t>
-      </w:r>
-      <w:proofErr w:type="spellEnd"/>
-      <w:r>
-        <w:rPr>
-          <w:lang w:val="en-US"/>
-        </w:rPr>
-        <w:t xml:space="preserve"> a KML</w:t>
-      </w:r>
-    </w:p>
-    <w:p>
-      <w:pPr>
-        <w:rPr>
-          <w:lang w:val="en-US"/>
-        </w:rPr>
-      </w:pPr>
-    </w:p>
-    <w:p>
-      <w:pPr>
-        <w:rPr>
-          <w:lang w:val="en-US"/>
-        </w:rPr>
-      </w:pPr>
-      <w:r>
-        <w:rPr>
-          <w:lang w:val="en-US"/>
-        </w:rPr>
-        <w:t>ogr2ogr -f "</w:t>
-      </w:r>
-      <w:r>
-        <w:rPr>
-          <w:b/>
-          <w:bCs/>
-          <w:color w:val="FF0000"/>
-          <w:lang w:val="en-US"/>
-        </w:rPr>
-        <w:t>KML</w:t>
-      </w:r>
-      <w:r>
-        <w:rPr>
-          <w:lang w:val="en-US"/>
-        </w:rPr>
-        <w:t xml:space="preserve">" </w:t>
-      </w:r>
-      <w:proofErr w:type="spellStart"/>
-      <w:r>
-        <w:rPr>
-          <w:b/>
-          <w:bCs/>
-          <w:color w:val="FF0000"/>
-          <w:lang w:val="en-US"/>
-        </w:rPr>
-        <w:t>lines.kml</w:t>
-      </w:r>
-      <w:proofErr w:type="spellEnd"/>
-      <w:r>
-        <w:rPr>
-          <w:color w:val="FF0000"/>
-          <w:lang w:val="en-US"/>
-        </w:rPr>
-        <w:t xml:space="preserve"> </w:t>
-      </w:r>
-      <w:proofErr w:type="spellStart"/>
-      <w:r>
-        <w:rPr>
-          <w:lang w:val="en-US"/>
-        </w:rPr>
-        <w:t>PG:"host</w:t>
-      </w:r>
-      <w:proofErr w:type="spellEnd"/>
-      <w:r>
-        <w:rPr>
-          <w:lang w:val="en-US"/>
-        </w:rPr>
-        <w:t>=</w:t>
-      </w:r>
-      <w:r>
-        <w:rPr>
-          <w:b/>
-          <w:bCs/>
-          <w:color w:val="FF0000"/>
-          <w:lang w:val="en-US"/>
-        </w:rPr>
-        <w:t>localhost</w:t>
-      </w:r>
-      <w:r>
-        <w:rPr>
-          <w:color w:val="FF0000"/>
-          <w:lang w:val="en-US"/>
-        </w:rPr>
-        <w:t xml:space="preserve"> </w:t>
-      </w:r>
-      <w:r>
-        <w:rPr>
-          <w:lang w:val="en-US"/>
-        </w:rPr>
-        <w:t>user=</w:t>
-      </w:r>
-      <w:proofErr w:type="spellStart"/>
-      <w:r>
-        <w:rPr>
-          <w:b/>
-          <w:bCs/>
-          <w:color w:val="FF0000"/>
-          <w:lang w:val="en-US"/>
-        </w:rPr>
-        <w:t>daruedar</w:t>
-      </w:r>
-      <w:proofErr w:type="spellEnd"/>
-      <w:r>
-        <w:rPr>
-          <w:color w:val="FF0000"/>
-          <w:lang w:val="en-US"/>
-        </w:rPr>
-        <w:t xml:space="preserve"> </w:t>
-      </w:r>
-      <w:proofErr w:type="spellStart"/>
-      <w:r>
-        <w:rPr>
-          <w:lang w:val="en-US"/>
-        </w:rPr>
-        <w:t>dbname</w:t>
-      </w:r>
-      <w:proofErr w:type="spellEnd"/>
-      <w:r>
-        <w:rPr>
-          <w:lang w:val="en-US"/>
-        </w:rPr>
-        <w:t>=</w:t>
-      </w:r>
-      <w:proofErr w:type="spellStart"/>
-      <w:r>
-        <w:rPr>
-          <w:b/>
-          <w:bCs/>
-          <w:color w:val="FF0000"/>
-          <w:lang w:val="en-US"/>
-        </w:rPr>
-        <w:t>gis_db</w:t>
-      </w:r>
-      <w:proofErr w:type="spellEnd"/>
-      <w:r>
-        <w:rPr>
-          <w:color w:val="FF0000"/>
-          <w:lang w:val="en-US"/>
-        </w:rPr>
-        <w:t xml:space="preserve"> </w:t>
-      </w:r>
-      <w:r>
-        <w:rPr>
-          <w:lang w:val="en-US"/>
-        </w:rPr>
-        <w:t>password=</w:t>
-      </w:r>
-      <w:r>
-        <w:rPr>
-          <w:b/>
-          <w:bCs/>
-          <w:color w:val="FF0000"/>
-          <w:lang w:val="en-US"/>
-        </w:rPr>
-        <w:t>etc123</w:t>
-      </w:r>
-      <w:r>
-        <w:rPr>
-          <w:lang w:val="en-US"/>
-        </w:rPr>
-        <w:t>" -</w:t>
-      </w:r>
-      <w:proofErr w:type="spellStart"/>
-      <w:r>
-        <w:rPr>
-          <w:lang w:val="en-US"/>
-        </w:rPr>
-        <w:t>sql</w:t>
-      </w:r>
-      <w:proofErr w:type="spellEnd"/>
-      <w:r>
-        <w:rPr>
-          <w:lang w:val="en-US"/>
-        </w:rPr>
-        <w:t xml:space="preserve"> "select * from </w:t>
-      </w:r>
-      <w:r>
-        <w:rPr>
-          <w:b/>
-          <w:bCs/>
-          <w:color w:val="FF0000"/>
-          <w:lang w:val="en-US"/>
-        </w:rPr>
-        <w:t>lines</w:t>
-      </w:r>
-      <w:r>
-        <w:rPr>
-          <w:lang w:val="en-US"/>
-        </w:rPr>
-        <w:t>"</w:t>
-      </w:r>
-    </w:p>
-    <w:p>
-      <w:pPr>
-        <w:rPr>
-          <w:lang w:val="en-US"/>
-        </w:rPr>
-      </w:pPr>
-    </w:p>
-    <w:p>
-      <w:pPr>
-        <w:pStyle w:val="Ttulo3"/>
-        <w:rPr>
-          <w:lang w:val="en-US"/>
-        </w:rPr>
-      </w:pPr>
-      <w:proofErr w:type="spellStart"/>
-      <w:r>
-        <w:rPr>
-          <w:lang w:val="en-US"/>
-        </w:rPr>
-        <w:lastRenderedPageBreak/>
+        <w:rPr>
+          <w:lang w:val="en-US"/>
+        </w:rPr>
+      </w:pPr>
+      <w:proofErr w:type="spellStart"/>
+      <w:r>
+        <w:rPr>
+          <w:lang w:val="en-US"/>
+        </w:rPr>
         <w:t>Exportar</w:t>
       </w:r>
       <w:proofErr w:type="spellEnd"/>

</xml_diff>

<commit_message>
En documentación se agrega comando con trigger que actualiza área luego de agregar o actualizar geometría
</commit_message>
<xml_diff>
--- a/docs/listado_comandos.docx
+++ b/docs/listado_comandos.docx
@@ -25,15 +25,7 @@
     <w:p/>
     <w:p>
       <w:r>
-        <w:t>Docker-</w:t>
-      </w:r>
-      <w:proofErr w:type="spellStart"/>
-      <w:r>
-        <w:t>compose</w:t>
-      </w:r>
-      <w:proofErr w:type="spellEnd"/>
-      <w:r>
-        <w:t xml:space="preserve"> up -d</w:t>
+        <w:t>Docker-compose up -d</w:t>
       </w:r>
     </w:p>
     <w:p/>
@@ -47,43 +39,9 @@
     </w:p>
     <w:p/>
     <w:p>
-      <w:proofErr w:type="spellStart"/>
-      <w:r>
-        <w:t>docker</w:t>
-      </w:r>
-      <w:proofErr w:type="spellEnd"/>
-      <w:r>
-        <w:t xml:space="preserve"> </w:t>
-      </w:r>
-      <w:proofErr w:type="spellStart"/>
-      <w:r>
-        <w:t>exec</w:t>
-      </w:r>
-      <w:proofErr w:type="spellEnd"/>
-      <w:r>
-        <w:t xml:space="preserve"> -</w:t>
-      </w:r>
-      <w:proofErr w:type="spellStart"/>
-      <w:r>
-        <w:t>it</w:t>
-      </w:r>
-      <w:proofErr w:type="spellEnd"/>
-      <w:r>
-        <w:t xml:space="preserve"> </w:t>
-      </w:r>
-      <w:proofErr w:type="spellStart"/>
-      <w:r>
-        <w:t>postgis</w:t>
-      </w:r>
-      <w:proofErr w:type="spellEnd"/>
-      <w:r>
-        <w:t xml:space="preserve"> </w:t>
-      </w:r>
-      <w:proofErr w:type="spellStart"/>
-      <w:r>
-        <w:t>bash</w:t>
-      </w:r>
-      <w:proofErr w:type="spellEnd"/>
+      <w:r>
+        <w:t>docker exec -it postgis bash</w:t>
+      </w:r>
     </w:p>
     <w:p/>
     <w:p>
@@ -91,13 +49,8 @@
         <w:pStyle w:val="Ttulo2"/>
       </w:pPr>
       <w:r>
-        <w:t xml:space="preserve">Ver consola </w:t>
-      </w:r>
-      <w:proofErr w:type="spellStart"/>
-      <w:r>
-        <w:t>postgres</w:t>
-      </w:r>
-      <w:proofErr w:type="spellEnd"/>
+        <w:t>Ver consola postgres</w:t>
+      </w:r>
     </w:p>
     <w:p/>
     <w:p>
@@ -110,63 +63,7 @@
         <w:rPr>
           <w:lang w:val="en-US"/>
         </w:rPr>
-        <w:t xml:space="preserve">docker exec -it </w:t>
-      </w:r>
-      <w:proofErr w:type="spellStart"/>
-      <w:r>
-        <w:rPr>
-          <w:lang w:val="en-US"/>
-        </w:rPr>
-        <w:t>postgis</w:t>
-      </w:r>
-      <w:proofErr w:type="spellEnd"/>
-      <w:r>
-        <w:rPr>
-          <w:lang w:val="en-US"/>
-        </w:rPr>
-        <w:t xml:space="preserve"> /bin/bash -c "PGPASSWORD=etc123 </w:t>
-      </w:r>
-      <w:proofErr w:type="spellStart"/>
-      <w:r>
-        <w:rPr>
-          <w:lang w:val="en-US"/>
-        </w:rPr>
-        <w:t>psql</w:t>
-      </w:r>
-      <w:proofErr w:type="spellEnd"/>
-      <w:r>
-        <w:rPr>
-          <w:lang w:val="en-US"/>
-        </w:rPr>
-        <w:t xml:space="preserve"> -d </w:t>
-      </w:r>
-      <w:proofErr w:type="spellStart"/>
-      <w:r>
-        <w:rPr>
-          <w:lang w:val="en-US"/>
-        </w:rPr>
-        <w:t>gis</w:t>
-      </w:r>
-      <w:proofErr w:type="spellEnd"/>
-      <w:r>
-        <w:rPr>
-          <w:lang w:val="en-US"/>
-        </w:rPr>
-        <w:t xml:space="preserve"> -U </w:t>
-      </w:r>
-      <w:proofErr w:type="spellStart"/>
-      <w:r>
-        <w:rPr>
-          <w:lang w:val="en-US"/>
-        </w:rPr>
-        <w:t>daruedar</w:t>
-      </w:r>
-      <w:proofErr w:type="spellEnd"/>
-      <w:r>
-        <w:rPr>
-          <w:lang w:val="en-US"/>
-        </w:rPr>
-        <w:t xml:space="preserve"> -h localhost"</w:t>
+        <w:t>docker exec -it postgis /bin/bash -c "PGPASSWORD=etc123 psql -d gis -U daruedar -h localhost"</w:t>
       </w:r>
     </w:p>
     <w:p>
@@ -201,13 +98,8 @@
         <w:pStyle w:val="Ttulo2"/>
       </w:pPr>
       <w:r>
-        <w:t xml:space="preserve">En consola de administración de </w:t>
-      </w:r>
-      <w:proofErr w:type="spellStart"/>
-      <w:r>
-        <w:t>PostGRES</w:t>
-      </w:r>
-      <w:proofErr w:type="spellEnd"/>
+        <w:t>En consola de administración de PostGRES</w:t>
+      </w:r>
     </w:p>
     <w:p>
       <w:pPr>
@@ -226,7 +118,6 @@
         <w:t xml:space="preserve">UPDATE </w:t>
       </w:r>
       <w:bookmarkStart w:id="0" w:name="_Hlk32412171"/>
-      <w:proofErr w:type="spellStart"/>
       <w:r>
         <w:rPr>
           <w:b/>
@@ -252,7 +143,6 @@
         <w:t>gono</w:t>
       </w:r>
       <w:bookmarkEnd w:id="0"/>
-      <w:proofErr w:type="spellEnd"/>
     </w:p>
     <w:p>
       <w:pPr>
@@ -287,37 +177,8 @@
         <w:rPr>
           <w:lang w:val="en-US"/>
         </w:rPr>
-        <w:t xml:space="preserve">= </w:t>
-      </w:r>
-      <w:proofErr w:type="spellStart"/>
-      <w:r>
-        <w:rPr>
-          <w:lang w:val="en-US"/>
-        </w:rPr>
-        <w:t>ST_</w:t>
-      </w:r>
-      <w:proofErr w:type="gramStart"/>
-      <w:r>
-        <w:rPr>
-          <w:lang w:val="en-US"/>
-        </w:rPr>
-        <w:t>Area</w:t>
-      </w:r>
-      <w:proofErr w:type="spellEnd"/>
-      <w:r>
-        <w:rPr>
-          <w:lang w:val="en-US"/>
-        </w:rPr>
-        <w:t>(</w:t>
-      </w:r>
-      <w:proofErr w:type="gramEnd"/>
-      <w:r>
-        <w:rPr>
-          <w:lang w:val="en-US"/>
-        </w:rPr>
-        <w:t>ST_TRANSFORM(</w:t>
-      </w:r>
-      <w:proofErr w:type="spellStart"/>
+        <w:t>= ST_Area(ST_TRANSFORM(</w:t>
+      </w:r>
       <w:r>
         <w:rPr>
           <w:b/>
@@ -327,7 +188,6 @@
         </w:rPr>
         <w:t>geom</w:t>
       </w:r>
-      <w:proofErr w:type="spellEnd"/>
       <w:r>
         <w:rPr>
           <w:lang w:val="en-US"/>
@@ -381,117 +241,17 @@
         </w:rPr>
         <w:t xml:space="preserve">SELECT </w:t>
       </w:r>
-      <w:proofErr w:type="spellStart"/>
       <w:r>
         <w:rPr>
           <w:lang w:val="en-US"/>
         </w:rPr>
         <w:t>uid</w:t>
       </w:r>
-      <w:proofErr w:type="spellEnd"/>
-      <w:r>
-        <w:rPr>
-          <w:lang w:val="en-US"/>
-        </w:rPr>
-        <w:t>, (</w:t>
-      </w:r>
-      <w:proofErr w:type="spellStart"/>
-      <w:r>
-        <w:rPr>
-          <w:lang w:val="en-US"/>
-        </w:rPr>
-        <w:t>ST_DumpPoints</w:t>
-      </w:r>
-      <w:proofErr w:type="spellEnd"/>
-      <w:r>
-        <w:rPr>
-          <w:lang w:val="en-US"/>
-        </w:rPr>
-        <w:t>(</w:t>
-      </w:r>
-      <w:proofErr w:type="spellStart"/>
-      <w:r>
-        <w:rPr>
-          <w:lang w:val="en-US"/>
-        </w:rPr>
-        <w:t>geom</w:t>
-      </w:r>
-      <w:proofErr w:type="spellEnd"/>
-      <w:r>
-        <w:rPr>
-          <w:lang w:val="en-US"/>
-        </w:rPr>
-        <w:t>)</w:t>
-      </w:r>
-      <w:proofErr w:type="gramStart"/>
-      <w:r>
-        <w:rPr>
-          <w:lang w:val="en-US"/>
-        </w:rPr>
-        <w:t>).path</w:t>
-      </w:r>
-      <w:proofErr w:type="gramEnd"/>
-      <w:r>
-        <w:rPr>
-          <w:lang w:val="en-US"/>
-        </w:rPr>
-        <w:t xml:space="preserve">[3] as "id", </w:t>
-      </w:r>
-      <w:proofErr w:type="spellStart"/>
-      <w:r>
-        <w:rPr>
-          <w:lang w:val="en-US"/>
-        </w:rPr>
-        <w:t>ST_AsLatLonText</w:t>
-      </w:r>
-      <w:proofErr w:type="spellEnd"/>
-      <w:r>
-        <w:rPr>
-          <w:lang w:val="en-US"/>
-        </w:rPr>
-        <w:t>((</w:t>
-      </w:r>
-      <w:proofErr w:type="spellStart"/>
-      <w:r>
-        <w:rPr>
-          <w:lang w:val="en-US"/>
-        </w:rPr>
-        <w:t>ST_DumpPoints</w:t>
-      </w:r>
-      <w:proofErr w:type="spellEnd"/>
-      <w:r>
-        <w:rPr>
-          <w:lang w:val="en-US"/>
-        </w:rPr>
-        <w:t>(</w:t>
-      </w:r>
-      <w:proofErr w:type="spellStart"/>
-      <w:r>
-        <w:rPr>
-          <w:lang w:val="en-US"/>
-        </w:rPr>
-        <w:t>geom</w:t>
-      </w:r>
-      <w:proofErr w:type="spellEnd"/>
-      <w:r>
-        <w:rPr>
-          <w:lang w:val="en-US"/>
-        </w:rPr>
-        <w:t>)).</w:t>
-      </w:r>
-      <w:proofErr w:type="spellStart"/>
-      <w:r>
-        <w:rPr>
-          <w:lang w:val="en-US"/>
-        </w:rPr>
-        <w:t>geom</w:t>
-      </w:r>
-      <w:proofErr w:type="spellEnd"/>
-      <w:r>
-        <w:rPr>
-          <w:lang w:val="en-US"/>
-        </w:rPr>
-        <w:t>, 'D.DDDD') as "Coordinates"</w:t>
+      <w:r>
+        <w:rPr>
+          <w:lang w:val="en-US"/>
+        </w:rPr>
+        <w:t>, (ST_DumpPoints(geom)).path[3] as "id", ST_AsLatLonText((ST_DumpPoints(geom)).geom, 'D.DDDD') as "Coordinates"</w:t>
       </w:r>
       <w:r>
         <w:rPr>
@@ -500,7 +260,6 @@
         <w:br/>
         <w:t xml:space="preserve">FROM </w:t>
       </w:r>
-      <w:proofErr w:type="spellStart"/>
       <w:r>
         <w:rPr>
           <w:b/>
@@ -510,7 +269,6 @@
         </w:rPr>
         <w:t>poligono</w:t>
       </w:r>
-      <w:proofErr w:type="spellEnd"/>
       <w:r>
         <w:rPr>
           <w:lang w:val="en-US"/>
@@ -548,7 +306,6 @@
                 <w:lang w:val="en-US"/>
               </w:rPr>
             </w:pPr>
-            <w:proofErr w:type="spellStart"/>
             <w:r>
               <w:rPr>
                 <w:b/>
@@ -559,7 +316,6 @@
               </w:rPr>
               <w:t>Parámetro</w:t>
             </w:r>
-            <w:proofErr w:type="spellEnd"/>
           </w:p>
         </w:tc>
         <w:tc>
@@ -577,7 +333,6 @@
                 <w:lang w:val="en-US"/>
               </w:rPr>
             </w:pPr>
-            <w:proofErr w:type="spellStart"/>
             <w:r>
               <w:rPr>
                 <w:b/>
@@ -588,7 +343,6 @@
               </w:rPr>
               <w:t>Explicación</w:t>
             </w:r>
-            <w:proofErr w:type="spellEnd"/>
           </w:p>
         </w:tc>
       </w:tr>
@@ -614,61 +368,7 @@
                 <w:iCs/>
                 <w:lang w:val="en-US"/>
               </w:rPr>
-              <w:t>(</w:t>
-            </w:r>
-            <w:proofErr w:type="spellStart"/>
-            <w:r>
-              <w:rPr>
-                <w:i/>
-                <w:iCs/>
-                <w:lang w:val="en-US"/>
-              </w:rPr>
-              <w:t>ST_DumpPoints</w:t>
-            </w:r>
-            <w:proofErr w:type="spellEnd"/>
-            <w:r>
-              <w:rPr>
-                <w:i/>
-                <w:iCs/>
-                <w:lang w:val="en-US"/>
-              </w:rPr>
-              <w:t>(</w:t>
-            </w:r>
-            <w:proofErr w:type="spellStart"/>
-            <w:r>
-              <w:rPr>
-                <w:i/>
-                <w:iCs/>
-                <w:lang w:val="en-US"/>
-              </w:rPr>
-              <w:t>geom</w:t>
-            </w:r>
-            <w:proofErr w:type="spellEnd"/>
-            <w:r>
-              <w:rPr>
-                <w:i/>
-                <w:iCs/>
-                <w:lang w:val="en-US"/>
-              </w:rPr>
-              <w:t>)</w:t>
-            </w:r>
-            <w:proofErr w:type="gramStart"/>
-            <w:r>
-              <w:rPr>
-                <w:i/>
-                <w:iCs/>
-                <w:lang w:val="en-US"/>
-              </w:rPr>
-              <w:t>).path</w:t>
-            </w:r>
-            <w:proofErr w:type="gramEnd"/>
-            <w:r>
-              <w:rPr>
-                <w:i/>
-                <w:iCs/>
-                <w:lang w:val="en-US"/>
-              </w:rPr>
-              <w:t>[3]</w:t>
+              <w:t>(ST_DumpPoints(geom)).path[3]</w:t>
             </w:r>
           </w:p>
         </w:tc>
@@ -688,32 +388,7 @@
                 <w:i/>
                 <w:iCs/>
               </w:rPr>
-              <w:t xml:space="preserve">La opción </w:t>
-            </w:r>
-            <w:proofErr w:type="spellStart"/>
-            <w:proofErr w:type="gramStart"/>
-            <w:r>
-              <w:rPr>
-                <w:i/>
-                <w:iCs/>
-              </w:rPr>
-              <w:t>path</w:t>
-            </w:r>
-            <w:proofErr w:type="spellEnd"/>
-            <w:r>
-              <w:rPr>
-                <w:i/>
-                <w:iCs/>
-              </w:rPr>
-              <w:t>[</w:t>
-            </w:r>
-            <w:proofErr w:type="gramEnd"/>
-            <w:r>
-              <w:rPr>
-                <w:i/>
-                <w:iCs/>
-              </w:rPr>
-              <w:t>3], debe ser probada</w:t>
+              <w:t>La opción path[3], debe ser probada</w:t>
             </w:r>
             <w:r>
               <w:rPr>
@@ -743,7 +418,6 @@
       <w:r>
         <w:t xml:space="preserve">UPDATE </w:t>
       </w:r>
-      <w:proofErr w:type="spellStart"/>
       <w:r>
         <w:rPr>
           <w:b/>
@@ -752,7 +426,6 @@
         </w:rPr>
         <w:t>lines</w:t>
       </w:r>
-      <w:proofErr w:type="spellEnd"/>
     </w:p>
     <w:p>
       <w:pPr>
@@ -787,37 +460,8 @@
         <w:rPr>
           <w:lang w:val="en-US"/>
         </w:rPr>
-        <w:t xml:space="preserve">= </w:t>
-      </w:r>
-      <w:proofErr w:type="spellStart"/>
-      <w:r>
-        <w:rPr>
-          <w:lang w:val="en-US"/>
-        </w:rPr>
-        <w:t>ST_</w:t>
-      </w:r>
-      <w:proofErr w:type="gramStart"/>
-      <w:r>
-        <w:rPr>
-          <w:lang w:val="en-US"/>
-        </w:rPr>
-        <w:t>length</w:t>
-      </w:r>
-      <w:proofErr w:type="spellEnd"/>
-      <w:r>
-        <w:rPr>
-          <w:lang w:val="en-US"/>
-        </w:rPr>
-        <w:t>(</w:t>
-      </w:r>
-      <w:proofErr w:type="gramEnd"/>
-      <w:r>
-        <w:rPr>
-          <w:lang w:val="en-US"/>
-        </w:rPr>
-        <w:t>ST_TRANSFORM(</w:t>
-      </w:r>
-      <w:proofErr w:type="spellStart"/>
+        <w:t>= ST_length(ST_TRANSFORM(</w:t>
+      </w:r>
       <w:r>
         <w:rPr>
           <w:b/>
@@ -827,7 +471,6 @@
         </w:rPr>
         <w:t>geom</w:t>
       </w:r>
-      <w:proofErr w:type="spellEnd"/>
       <w:r>
         <w:rPr>
           <w:lang w:val="en-US"/>
@@ -868,125 +511,692 @@
         <w:rPr>
           <w:lang w:val="en-US"/>
         </w:rPr>
+      </w:pPr>
+    </w:p>
+    <w:p>
+      <w:pPr>
+        <w:pStyle w:val="Ttulo3"/>
+      </w:pPr>
+      <w:r>
+        <w:t xml:space="preserve">Actualizar </w:t>
+      </w:r>
+      <w:r>
+        <w:t>área</w:t>
+      </w:r>
+      <w:r>
+        <w:t xml:space="preserve"> de </w:t>
+      </w:r>
+      <w:r>
+        <w:t>polígonos</w:t>
+      </w:r>
+    </w:p>
+    <w:p>
+      <w:pPr>
+        <w:spacing w:after="0" w:line="240" w:lineRule="auto"/>
+      </w:pPr>
+    </w:p>
+    <w:p>
+      <w:pPr>
+        <w:spacing w:after="0" w:line="240" w:lineRule="auto"/>
+      </w:pPr>
+      <w:r>
+        <w:t xml:space="preserve">UPDATE </w:t>
+      </w:r>
+      <w:r>
+        <w:rPr>
+          <w:b/>
+          <w:bCs/>
+          <w:color w:val="FF0000"/>
+        </w:rPr>
+        <w:t>geology</w:t>
+      </w:r>
+    </w:p>
+    <w:p>
+      <w:pPr>
+        <w:spacing w:after="0" w:line="240" w:lineRule="auto"/>
+        <w:rPr>
+          <w:lang w:val="en-US"/>
+        </w:rPr>
+      </w:pPr>
+      <w:r>
+        <w:rPr>
+          <w:lang w:val="en-US"/>
+        </w:rPr>
+        <w:t>SET area = ROUND(CAST(ST_Area(ST_Transform(</w:t>
+      </w:r>
+      <w:r>
+        <w:rPr>
+          <w:b/>
+          <w:bCs/>
+          <w:color w:val="FF0000"/>
+          <w:lang w:val="en-US"/>
+        </w:rPr>
+        <w:t>geom</w:t>
+      </w:r>
+      <w:r>
+        <w:rPr>
+          <w:lang w:val="en-US"/>
+        </w:rPr>
+        <w:t>, 3116))/10000 AS NUMERIC),4);</w:t>
+      </w:r>
+    </w:p>
+    <w:p>
+      <w:pPr>
+        <w:spacing w:after="0" w:line="240" w:lineRule="auto"/>
+        <w:rPr>
+          <w:lang w:val="en-US"/>
+        </w:rPr>
+      </w:pPr>
+    </w:p>
+    <w:p>
+      <w:pPr>
+        <w:pStyle w:val="Ttulo3"/>
+      </w:pPr>
+      <w:r>
+        <w:t>Crear índice espacial</w:t>
+      </w:r>
+    </w:p>
+    <w:p/>
+    <w:p>
+      <w:pPr>
+        <w:spacing w:after="0" w:line="240" w:lineRule="auto"/>
+      </w:pPr>
+      <w:r>
+        <w:t xml:space="preserve">CREATE INDEX </w:t>
+      </w:r>
+      <w:r>
+        <w:rPr>
+          <w:b/>
+          <w:bCs/>
+          <w:color w:val="FF0000"/>
+        </w:rPr>
+        <w:t>lines_idx</w:t>
+      </w:r>
+    </w:p>
+    <w:p>
+      <w:pPr>
+        <w:spacing w:after="0" w:line="240" w:lineRule="auto"/>
+        <w:rPr>
+          <w:lang w:val="en-US"/>
+        </w:rPr>
+      </w:pPr>
+      <w:r>
+        <w:rPr>
+          <w:lang w:val="en-US"/>
+        </w:rPr>
+        <w:t xml:space="preserve">ON </w:t>
+      </w:r>
+      <w:r>
+        <w:rPr>
+          <w:b/>
+          <w:bCs/>
+          <w:color w:val="FF0000"/>
+          <w:lang w:val="en-US"/>
+        </w:rPr>
+        <w:t>lines</w:t>
+      </w:r>
+    </w:p>
+    <w:p>
+      <w:pPr>
+        <w:spacing w:after="0" w:line="240" w:lineRule="auto"/>
+        <w:rPr>
+          <w:lang w:val="en-US"/>
+        </w:rPr>
+      </w:pPr>
+      <w:r>
+        <w:rPr>
+          <w:lang w:val="en-US"/>
+        </w:rPr>
+        <w:t>USING GIST (</w:t>
+      </w:r>
+      <w:r>
+        <w:rPr>
+          <w:b/>
+          <w:bCs/>
+          <w:color w:val="FF0000"/>
+          <w:lang w:val="en-US"/>
+        </w:rPr>
+        <w:t>geom</w:t>
+      </w:r>
+      <w:r>
+        <w:rPr>
+          <w:lang w:val="en-US"/>
+        </w:rPr>
+        <w:t>);</w:t>
+      </w:r>
+    </w:p>
+    <w:p>
+      <w:pPr>
+        <w:rPr>
+          <w:lang w:val="en-US"/>
+        </w:rPr>
+      </w:pPr>
+      <w:r>
+        <w:rPr>
+          <w:lang w:val="en-US"/>
+        </w:rPr>
+        <w:br w:type="page"/>
+      </w:r>
+    </w:p>
+    <w:p>
+      <w:pPr>
+        <w:pStyle w:val="Ttulo2"/>
       </w:pPr>
       <w:bookmarkStart w:id="1" w:name="_GoBack"/>
       <w:bookmarkEnd w:id="1"/>
+      <w:r>
+        <w:lastRenderedPageBreak/>
+        <w:t>Crear un trigger que a</w:t>
+      </w:r>
+      <w:r>
+        <w:t>ctualice la columna área al ingresar un nuevo registro</w:t>
+      </w:r>
+    </w:p>
+    <w:p/>
+    <w:p>
+      <w:pPr>
+        <w:spacing w:after="0" w:line="240" w:lineRule="auto"/>
+        <w:rPr>
+          <w:lang w:val="en-US"/>
+        </w:rPr>
+      </w:pPr>
+      <w:r>
+        <w:rPr>
+          <w:lang w:val="en-US"/>
+        </w:rPr>
+        <w:t xml:space="preserve">CREATE OR REPLACE FUNCTION </w:t>
+      </w:r>
+      <w:r>
+        <w:rPr>
+          <w:b/>
+          <w:bCs/>
+          <w:color w:val="FF0000"/>
+          <w:lang w:val="en-US"/>
+        </w:rPr>
+        <w:t>calculate_new_area</w:t>
+      </w:r>
+      <w:r>
+        <w:rPr>
+          <w:lang w:val="en-US"/>
+        </w:rPr>
+        <w:t>()</w:t>
+      </w:r>
+      <w:r>
+        <w:rPr>
+          <w:lang w:val="en-US"/>
+        </w:rPr>
+        <w:t xml:space="preserve"> </w:t>
+      </w:r>
+      <w:r>
+        <w:rPr>
+          <w:lang w:val="en-US"/>
+        </w:rPr>
+        <w:t>RETURNS TRIGGER</w:t>
+      </w:r>
+    </w:p>
+    <w:p>
+      <w:pPr>
+        <w:spacing w:after="0" w:line="240" w:lineRule="auto"/>
+        <w:rPr>
+          <w:lang w:val="en-US"/>
+        </w:rPr>
+      </w:pPr>
+      <w:r>
+        <w:rPr>
+          <w:lang w:val="en-US"/>
+        </w:rPr>
+        <w:t>LANGUAGE PLPGSQL</w:t>
+      </w:r>
+    </w:p>
+    <w:p>
+      <w:pPr>
+        <w:spacing w:after="0" w:line="240" w:lineRule="auto"/>
+        <w:rPr>
+          <w:lang w:val="en-US"/>
+        </w:rPr>
+      </w:pPr>
+      <w:r>
+        <w:rPr>
+          <w:lang w:val="en-US"/>
+        </w:rPr>
+        <w:t>AS $$</w:t>
+      </w:r>
+    </w:p>
+    <w:p>
+      <w:pPr>
+        <w:spacing w:after="0" w:line="240" w:lineRule="auto"/>
+        <w:rPr>
+          <w:lang w:val="en-US"/>
+        </w:rPr>
+      </w:pPr>
+      <w:r>
+        <w:rPr>
+          <w:lang w:val="en-US"/>
+        </w:rPr>
+        <w:t>BEGIN</w:t>
+      </w:r>
+    </w:p>
+    <w:p>
+      <w:pPr>
+        <w:spacing w:after="0" w:line="240" w:lineRule="auto"/>
+        <w:rPr>
+          <w:lang w:val="en-US"/>
+        </w:rPr>
+      </w:pPr>
+      <w:r>
+        <w:rPr>
+          <w:lang w:val="en-US"/>
+        </w:rPr>
+        <w:t>NEW.</w:t>
+      </w:r>
+      <w:r>
+        <w:rPr>
+          <w:b/>
+          <w:bCs/>
+          <w:color w:val="FF0000"/>
+          <w:lang w:val="en-US"/>
+        </w:rPr>
+        <w:t>area</w:t>
+      </w:r>
+      <w:r>
+        <w:rPr>
+          <w:color w:val="FF0000"/>
+          <w:lang w:val="en-US"/>
+        </w:rPr>
+        <w:t xml:space="preserve"> </w:t>
+      </w:r>
+      <w:r>
+        <w:rPr>
+          <w:lang w:val="en-US"/>
+        </w:rPr>
+        <w:t>= ROUND(CAST(ST_Area(ST_Transform(NEW.</w:t>
+      </w:r>
+      <w:r>
+        <w:rPr>
+          <w:b/>
+          <w:bCs/>
+          <w:color w:val="FF0000"/>
+          <w:lang w:val="en-US"/>
+        </w:rPr>
+        <w:t>geom</w:t>
+      </w:r>
+      <w:r>
+        <w:rPr>
+          <w:lang w:val="en-US"/>
+        </w:rPr>
+        <w:t xml:space="preserve">, </w:t>
+      </w:r>
+      <w:r>
+        <w:rPr>
+          <w:b/>
+          <w:bCs/>
+          <w:color w:val="FF0000"/>
+          <w:lang w:val="en-US"/>
+        </w:rPr>
+        <w:t>3116</w:t>
+      </w:r>
+      <w:r>
+        <w:rPr>
+          <w:lang w:val="en-US"/>
+        </w:rPr>
+        <w:t>))/10000 AS NUMERIC),4);</w:t>
+      </w:r>
+    </w:p>
+    <w:p>
+      <w:pPr>
+        <w:spacing w:after="0" w:line="240" w:lineRule="auto"/>
+        <w:rPr>
+          <w:lang w:val="en-US"/>
+        </w:rPr>
+      </w:pPr>
+      <w:r>
+        <w:rPr>
+          <w:lang w:val="en-US"/>
+        </w:rPr>
+        <w:t>RETURN NEW;</w:t>
+      </w:r>
+    </w:p>
+    <w:p>
+      <w:pPr>
+        <w:spacing w:after="0" w:line="240" w:lineRule="auto"/>
+        <w:rPr>
+          <w:lang w:val="en-US"/>
+        </w:rPr>
+      </w:pPr>
+      <w:r>
+        <w:rPr>
+          <w:lang w:val="en-US"/>
+        </w:rPr>
+        <w:t>END</w:t>
+      </w:r>
+    </w:p>
+    <w:p>
+      <w:pPr>
+        <w:spacing w:after="0" w:line="240" w:lineRule="auto"/>
+        <w:rPr>
+          <w:lang w:val="en-US"/>
+        </w:rPr>
+      </w:pPr>
+      <w:r>
+        <w:rPr>
+          <w:lang w:val="en-US"/>
+        </w:rPr>
+        <w:t>$$;</w:t>
+      </w:r>
+    </w:p>
+    <w:p>
+      <w:pPr>
+        <w:spacing w:after="0" w:line="240" w:lineRule="auto"/>
+        <w:rPr>
+          <w:lang w:val="en-US"/>
+        </w:rPr>
+      </w:pPr>
+    </w:p>
+    <w:p>
+      <w:pPr>
+        <w:spacing w:after="0" w:line="240" w:lineRule="auto"/>
+        <w:rPr>
+          <w:lang w:val="en-US"/>
+        </w:rPr>
+      </w:pPr>
+      <w:r>
+        <w:rPr>
+          <w:lang w:val="en-US"/>
+        </w:rPr>
+        <w:t xml:space="preserve">CREATE TRIGGER </w:t>
+      </w:r>
+      <w:r>
+        <w:rPr>
+          <w:b/>
+          <w:bCs/>
+          <w:color w:val="FF0000"/>
+          <w:lang w:val="en-US"/>
+        </w:rPr>
+        <w:t>update_area_</w:t>
+      </w:r>
+      <w:r>
+        <w:rPr>
+          <w:b/>
+          <w:bCs/>
+          <w:color w:val="FF0000"/>
+          <w:lang w:val="en-US"/>
+        </w:rPr>
+        <w:t xml:space="preserve"> </w:t>
+      </w:r>
+      <w:r>
+        <w:rPr>
+          <w:b/>
+          <w:bCs/>
+          <w:color w:val="FF0000"/>
+          <w:lang w:val="en-US"/>
+        </w:rPr>
+        <w:t>poligonos</w:t>
+      </w:r>
+    </w:p>
+    <w:p>
+      <w:pPr>
+        <w:spacing w:after="0" w:line="240" w:lineRule="auto"/>
+        <w:rPr>
+          <w:lang w:val="en-US"/>
+        </w:rPr>
+      </w:pPr>
+      <w:r>
+        <w:rPr>
+          <w:lang w:val="en-US"/>
+        </w:rPr>
+        <w:t xml:space="preserve">BEFORE INSERT OR UPDATE ON </w:t>
+      </w:r>
+      <w:r>
+        <w:rPr>
+          <w:b/>
+          <w:bCs/>
+          <w:color w:val="FF0000"/>
+          <w:lang w:val="en-US"/>
+        </w:rPr>
+        <w:t>poligonos</w:t>
+      </w:r>
+    </w:p>
+    <w:p>
+      <w:pPr>
+        <w:spacing w:after="0" w:line="240" w:lineRule="auto"/>
+        <w:rPr>
+          <w:lang w:val="en-US"/>
+        </w:rPr>
+      </w:pPr>
+      <w:r>
+        <w:rPr>
+          <w:lang w:val="en-US"/>
+        </w:rPr>
+        <w:t>FOR EACH ROW</w:t>
+      </w:r>
+    </w:p>
+    <w:p>
+      <w:pPr>
+        <w:spacing w:after="0" w:line="240" w:lineRule="auto"/>
+        <w:rPr>
+          <w:lang w:val="en-US"/>
+        </w:rPr>
+      </w:pPr>
+      <w:r>
+        <w:rPr>
+          <w:lang w:val="en-US"/>
+        </w:rPr>
+        <w:t xml:space="preserve">EXECUTE PROCEDURE </w:t>
+      </w:r>
+      <w:r>
+        <w:rPr>
+          <w:b/>
+          <w:bCs/>
+          <w:color w:val="FF0000"/>
+          <w:lang w:val="en-US"/>
+        </w:rPr>
+        <w:t>calculate_new_area()</w:t>
+      </w:r>
+      <w:r>
+        <w:rPr>
+          <w:lang w:val="en-US"/>
+        </w:rPr>
+        <w:t>;</w:t>
+      </w:r>
+    </w:p>
+    <w:p>
+      <w:pPr>
+        <w:spacing w:after="0" w:line="240" w:lineRule="auto"/>
+        <w:rPr>
+          <w:lang w:val="en-US"/>
+        </w:rPr>
+      </w:pPr>
+    </w:p>
+    <w:p>
+      <w:pPr>
+        <w:pStyle w:val="Ttulo2"/>
+      </w:pPr>
+      <w:r>
+        <w:t>En consola OSGeo4W</w:t>
+      </w:r>
+    </w:p>
+    <w:p>
+      <w:pPr>
+        <w:spacing w:after="0" w:line="240" w:lineRule="auto"/>
+      </w:pPr>
+    </w:p>
+    <w:p>
+      <w:pPr>
+        <w:spacing w:after="0" w:line="240" w:lineRule="auto"/>
+      </w:pPr>
+      <w:r>
+        <w:t>Esta consola se instala con QGIS, y hace parte del proyecto OSGeo.</w:t>
+      </w:r>
     </w:p>
     <w:p>
       <w:pPr>
         <w:pStyle w:val="Ttulo3"/>
-      </w:pPr>
-      <w:r>
-        <w:t xml:space="preserve">Actualizar </w:t>
-      </w:r>
-      <w:r>
-        <w:t>área</w:t>
-      </w:r>
-      <w:r>
-        <w:t xml:space="preserve"> de </w:t>
-      </w:r>
-      <w:r>
-        <w:t>polígonos</w:t>
-      </w:r>
-    </w:p>
-    <w:p>
-      <w:pPr>
-        <w:spacing w:after="0" w:line="240" w:lineRule="auto"/>
-        <w:rPr>
-          <w:lang w:val="en-US"/>
-        </w:rPr>
-      </w:pPr>
-    </w:p>
-    <w:p>
-      <w:pPr>
-        <w:spacing w:after="0" w:line="240" w:lineRule="auto"/>
-        <w:rPr>
-          <w:lang w:val="en-US"/>
-        </w:rPr>
-      </w:pPr>
-      <w:r>
-        <w:rPr>
-          <w:lang w:val="en-US"/>
-        </w:rPr>
-        <w:t>UPDATE geology</w:t>
-      </w:r>
-    </w:p>
-    <w:p>
-      <w:pPr>
-        <w:spacing w:after="0" w:line="240" w:lineRule="auto"/>
-        <w:rPr>
-          <w:lang w:val="en-US"/>
-        </w:rPr>
-      </w:pPr>
-      <w:r>
-        <w:rPr>
-          <w:lang w:val="en-US"/>
-        </w:rPr>
-        <w:t xml:space="preserve">SET area = </w:t>
-      </w:r>
-      <w:proofErr w:type="gramStart"/>
-      <w:r>
-        <w:rPr>
-          <w:lang w:val="en-US"/>
-        </w:rPr>
-        <w:t>ROUND(</w:t>
-      </w:r>
-      <w:proofErr w:type="gramEnd"/>
-      <w:r>
-        <w:rPr>
-          <w:lang w:val="en-US"/>
-        </w:rPr>
-        <w:t>CAST(</w:t>
-      </w:r>
-      <w:proofErr w:type="spellStart"/>
-      <w:r>
-        <w:rPr>
-          <w:lang w:val="en-US"/>
-        </w:rPr>
-        <w:t>ST_Area</w:t>
-      </w:r>
-      <w:proofErr w:type="spellEnd"/>
-      <w:r>
-        <w:rPr>
-          <w:lang w:val="en-US"/>
-        </w:rPr>
-        <w:t>(</w:t>
-      </w:r>
-      <w:proofErr w:type="spellStart"/>
-      <w:r>
-        <w:rPr>
-          <w:lang w:val="en-US"/>
-        </w:rPr>
-        <w:t>ST_Transform</w:t>
-      </w:r>
-      <w:proofErr w:type="spellEnd"/>
-      <w:r>
-        <w:rPr>
-          <w:lang w:val="en-US"/>
-        </w:rPr>
-        <w:t>(</w:t>
-      </w:r>
-      <w:proofErr w:type="spellStart"/>
-      <w:r>
-        <w:rPr>
-          <w:b/>
-          <w:bCs/>
-          <w:color w:val="FF0000"/>
-          <w:lang w:val="en-US"/>
-        </w:rPr>
-        <w:t>geom</w:t>
-      </w:r>
-      <w:proofErr w:type="spellEnd"/>
-      <w:r>
-        <w:rPr>
-          <w:lang w:val="en-US"/>
-        </w:rPr>
-        <w:t>, 3116))/10000 AS NUMERIC),4);</w:t>
-      </w:r>
-    </w:p>
-    <w:p>
-      <w:pPr>
-        <w:spacing w:after="0" w:line="240" w:lineRule="auto"/>
+        <w:rPr>
+          <w:lang w:val="en-US"/>
+        </w:rPr>
+      </w:pPr>
+      <w:r>
+        <w:rPr>
+          <w:lang w:val="en-US"/>
+        </w:rPr>
+        <w:t>Exportar a KML</w:t>
+      </w:r>
+    </w:p>
+    <w:p>
+      <w:pPr>
+        <w:rPr>
+          <w:lang w:val="en-US"/>
+        </w:rPr>
+      </w:pPr>
+    </w:p>
+    <w:p>
+      <w:pPr>
+        <w:rPr>
+          <w:lang w:val="en-US"/>
+        </w:rPr>
+      </w:pPr>
+      <w:r>
+        <w:rPr>
+          <w:lang w:val="en-US"/>
+        </w:rPr>
+        <w:t>ogr2ogr -f "</w:t>
+      </w:r>
+      <w:r>
+        <w:rPr>
+          <w:b/>
+          <w:bCs/>
+          <w:color w:val="FF0000"/>
+          <w:lang w:val="en-US"/>
+        </w:rPr>
+        <w:t>KML</w:t>
+      </w:r>
+      <w:r>
+        <w:rPr>
+          <w:lang w:val="en-US"/>
+        </w:rPr>
+        <w:t xml:space="preserve">" </w:t>
+      </w:r>
+      <w:r>
+        <w:rPr>
+          <w:b/>
+          <w:bCs/>
+          <w:color w:val="FF0000"/>
+          <w:lang w:val="en-US"/>
+        </w:rPr>
+        <w:t>lines.kml</w:t>
+      </w:r>
+      <w:r>
+        <w:rPr>
+          <w:color w:val="FF0000"/>
+          <w:lang w:val="en-US"/>
+        </w:rPr>
+        <w:t xml:space="preserve"> </w:t>
+      </w:r>
+      <w:r>
+        <w:rPr>
+          <w:lang w:val="en-US"/>
+        </w:rPr>
+        <w:t>PG:"host=</w:t>
+      </w:r>
+      <w:r>
+        <w:rPr>
+          <w:b/>
+          <w:bCs/>
+          <w:color w:val="FF0000"/>
+          <w:lang w:val="en-US"/>
+        </w:rPr>
+        <w:t>localhost</w:t>
+      </w:r>
+      <w:r>
+        <w:rPr>
+          <w:color w:val="FF0000"/>
+          <w:lang w:val="en-US"/>
+        </w:rPr>
+        <w:t xml:space="preserve"> </w:t>
+      </w:r>
+      <w:r>
+        <w:rPr>
+          <w:lang w:val="en-US"/>
+        </w:rPr>
+        <w:t>user=</w:t>
+      </w:r>
+      <w:r>
+        <w:rPr>
+          <w:b/>
+          <w:bCs/>
+          <w:color w:val="FF0000"/>
+          <w:lang w:val="en-US"/>
+        </w:rPr>
+        <w:t>daruedar</w:t>
+      </w:r>
+      <w:r>
+        <w:rPr>
+          <w:color w:val="FF0000"/>
+          <w:lang w:val="en-US"/>
+        </w:rPr>
+        <w:t xml:space="preserve"> </w:t>
+      </w:r>
+      <w:r>
+        <w:rPr>
+          <w:lang w:val="en-US"/>
+        </w:rPr>
+        <w:t>dbname=</w:t>
+      </w:r>
+      <w:r>
+        <w:rPr>
+          <w:b/>
+          <w:bCs/>
+          <w:color w:val="FF0000"/>
+          <w:lang w:val="en-US"/>
+        </w:rPr>
+        <w:t>gis_db</w:t>
+      </w:r>
+      <w:r>
+        <w:rPr>
+          <w:color w:val="FF0000"/>
+          <w:lang w:val="en-US"/>
+        </w:rPr>
+        <w:t xml:space="preserve"> </w:t>
+      </w:r>
+      <w:r>
+        <w:rPr>
+          <w:lang w:val="en-US"/>
+        </w:rPr>
+        <w:t>password=</w:t>
+      </w:r>
+      <w:r>
+        <w:rPr>
+          <w:b/>
+          <w:bCs/>
+          <w:color w:val="FF0000"/>
+          <w:lang w:val="en-US"/>
+        </w:rPr>
+        <w:t>etc123</w:t>
+      </w:r>
+      <w:r>
+        <w:rPr>
+          <w:lang w:val="en-US"/>
+        </w:rPr>
+        <w:t xml:space="preserve">" -sql "select * from </w:t>
+      </w:r>
+      <w:r>
+        <w:rPr>
+          <w:b/>
+          <w:bCs/>
+          <w:color w:val="FF0000"/>
+          <w:lang w:val="en-US"/>
+        </w:rPr>
+        <w:t>lines</w:t>
+      </w:r>
+      <w:r>
+        <w:rPr>
+          <w:lang w:val="en-US"/>
+        </w:rPr>
+        <w:t>"</w:t>
+      </w:r>
+    </w:p>
+    <w:p>
+      <w:pPr>
         <w:rPr>
           <w:lang w:val="en-US"/>
         </w:rPr>
@@ -995,161 +1205,34 @@
     <w:p>
       <w:pPr>
         <w:pStyle w:val="Ttulo3"/>
-      </w:pPr>
-      <w:r>
-        <w:t>Crear índice espacial</w:t>
-      </w:r>
-    </w:p>
-    <w:p/>
-    <w:p>
-      <w:pPr>
-        <w:spacing w:after="0" w:line="240" w:lineRule="auto"/>
-      </w:pPr>
-      <w:r>
-        <w:t xml:space="preserve">CREATE INDEX </w:t>
-      </w:r>
-      <w:proofErr w:type="spellStart"/>
-      <w:r>
-        <w:rPr>
-          <w:b/>
-          <w:bCs/>
-          <w:color w:val="FF0000"/>
-        </w:rPr>
-        <w:t>lines_idx</w:t>
-      </w:r>
-      <w:proofErr w:type="spellEnd"/>
-    </w:p>
-    <w:p>
-      <w:pPr>
-        <w:spacing w:after="0" w:line="240" w:lineRule="auto"/>
-        <w:rPr>
-          <w:lang w:val="en-US"/>
-        </w:rPr>
-      </w:pPr>
-      <w:r>
-        <w:rPr>
-          <w:lang w:val="en-US"/>
-        </w:rPr>
-        <w:t xml:space="preserve">ON </w:t>
-      </w:r>
-      <w:r>
-        <w:rPr>
-          <w:b/>
-          <w:bCs/>
-          <w:color w:val="FF0000"/>
-          <w:lang w:val="en-US"/>
-        </w:rPr>
-        <w:t>lines</w:t>
-      </w:r>
-    </w:p>
-    <w:p>
-      <w:pPr>
-        <w:spacing w:after="0" w:line="240" w:lineRule="auto"/>
-        <w:rPr>
-          <w:lang w:val="en-US"/>
-        </w:rPr>
-      </w:pPr>
-      <w:r>
-        <w:rPr>
-          <w:lang w:val="en-US"/>
-        </w:rPr>
-        <w:t>USING GIST (</w:t>
-      </w:r>
-      <w:proofErr w:type="spellStart"/>
-      <w:r>
-        <w:rPr>
-          <w:b/>
-          <w:bCs/>
-          <w:color w:val="FF0000"/>
-          <w:lang w:val="en-US"/>
-        </w:rPr>
-        <w:t>geom</w:t>
-      </w:r>
-      <w:proofErr w:type="spellEnd"/>
-      <w:r>
-        <w:rPr>
-          <w:lang w:val="en-US"/>
-        </w:rPr>
-        <w:t>);</w:t>
-      </w:r>
-    </w:p>
-    <w:p>
-      <w:pPr>
-        <w:spacing w:after="0" w:line="240" w:lineRule="auto"/>
-        <w:rPr>
-          <w:lang w:val="en-US"/>
-        </w:rPr>
-      </w:pPr>
-    </w:p>
-    <w:p>
-      <w:pPr>
-        <w:pStyle w:val="Ttulo2"/>
-      </w:pPr>
-      <w:r>
-        <w:t>En consola OSGeo4W</w:t>
-      </w:r>
-    </w:p>
-    <w:p>
-      <w:pPr>
-        <w:spacing w:after="0" w:line="240" w:lineRule="auto"/>
-      </w:pPr>
-    </w:p>
-    <w:p>
-      <w:pPr>
-        <w:spacing w:after="0" w:line="240" w:lineRule="auto"/>
-      </w:pPr>
-      <w:r>
-        <w:t xml:space="preserve">Esta consola se instala con QGIS, y hace parte del proyecto </w:t>
-      </w:r>
-      <w:proofErr w:type="spellStart"/>
-      <w:r>
-        <w:t>OSGeo</w:t>
-      </w:r>
-      <w:proofErr w:type="spellEnd"/>
-      <w:r>
-        <w:t>.</w:t>
-      </w:r>
-    </w:p>
-    <w:p>
-      <w:pPr>
-        <w:pStyle w:val="Ttulo3"/>
-        <w:rPr>
-          <w:lang w:val="en-US"/>
-        </w:rPr>
-      </w:pPr>
-      <w:proofErr w:type="spellStart"/>
-      <w:r>
-        <w:rPr>
-          <w:lang w:val="en-US"/>
-        </w:rPr>
-        <w:t>Exportar</w:t>
-      </w:r>
-      <w:proofErr w:type="spellEnd"/>
-      <w:r>
-        <w:rPr>
-          <w:lang w:val="en-US"/>
-        </w:rPr>
-        <w:t xml:space="preserve"> a KML</w:t>
-      </w:r>
-    </w:p>
-    <w:p>
-      <w:pPr>
-        <w:rPr>
-          <w:lang w:val="en-US"/>
-        </w:rPr>
-      </w:pPr>
-    </w:p>
-    <w:p>
-      <w:pPr>
-        <w:rPr>
-          <w:lang w:val="en-US"/>
-        </w:rPr>
-      </w:pPr>
-      <w:r>
-        <w:rPr>
-          <w:lang w:val="en-US"/>
-        </w:rPr>
-        <w:lastRenderedPageBreak/>
+        <w:rPr>
+          <w:lang w:val="en-US"/>
+        </w:rPr>
+      </w:pPr>
+      <w:r>
+        <w:rPr>
+          <w:lang w:val="en-US"/>
+        </w:rPr>
+        <w:t>Exportar a MapInfo</w:t>
+      </w:r>
+    </w:p>
+    <w:p>
+      <w:pPr>
+        <w:rPr>
+          <w:lang w:val="en-US"/>
+        </w:rPr>
+      </w:pPr>
+    </w:p>
+    <w:p>
+      <w:pPr>
+        <w:rPr>
+          <w:lang w:val="en-US"/>
+        </w:rPr>
+      </w:pPr>
+      <w:r>
+        <w:rPr>
+          <w:lang w:val="en-US"/>
+        </w:rPr>
         <w:t>ogr2ogr -f "</w:t>
       </w:r>
       <w:r>
@@ -1159,7 +1242,7 @@
           <w:color w:val="FF0000"/>
           <w:lang w:val="en-US"/>
         </w:rPr>
-        <w:t>KML</w:t>
+        <w:t>MapInfo File</w:t>
       </w:r>
       <w:r>
         <w:rPr>
@@ -1167,37 +1250,20 @@
         </w:rPr>
         <w:t xml:space="preserve">" </w:t>
       </w:r>
-      <w:proofErr w:type="spellStart"/>
-      <w:r>
-        <w:rPr>
-          <w:b/>
-          <w:bCs/>
-          <w:color w:val="FF0000"/>
-          <w:lang w:val="en-US"/>
-        </w:rPr>
-        <w:t>lines.kml</w:t>
-      </w:r>
-      <w:proofErr w:type="spellEnd"/>
-      <w:r>
-        <w:rPr>
-          <w:color w:val="FF0000"/>
-          <w:lang w:val="en-US"/>
-        </w:rPr>
-        <w:t xml:space="preserve"> </w:t>
-      </w:r>
-      <w:proofErr w:type="spellStart"/>
-      <w:r>
-        <w:rPr>
-          <w:lang w:val="en-US"/>
-        </w:rPr>
-        <w:t>PG:"host</w:t>
-      </w:r>
-      <w:proofErr w:type="spellEnd"/>
-      <w:r>
-        <w:rPr>
-          <w:lang w:val="en-US"/>
-        </w:rPr>
-        <w:t>=</w:t>
+      <w:r>
+        <w:rPr>
+          <w:b/>
+          <w:bCs/>
+          <w:color w:val="FF0000"/>
+          <w:lang w:val="en-US"/>
+        </w:rPr>
+        <w:t>poligono</w:t>
+      </w:r>
+      <w:r>
+        <w:rPr>
+          <w:lang w:val="en-US"/>
+        </w:rPr>
+        <w:t xml:space="preserve"> PG:"host=</w:t>
       </w:r>
       <w:r>
         <w:rPr>
@@ -1210,18 +1276,10 @@
       </w:r>
       <w:r>
         <w:rPr>
-          <w:color w:val="FF0000"/>
-          <w:lang w:val="en-US"/>
-        </w:rPr>
-        <w:t xml:space="preserve"> </w:t>
-      </w:r>
-      <w:r>
-        <w:rPr>
-          <w:lang w:val="en-US"/>
-        </w:rPr>
-        <w:t>user=</w:t>
-      </w:r>
-      <w:proofErr w:type="spellStart"/>
+          <w:lang w:val="en-US"/>
+        </w:rPr>
+        <w:t xml:space="preserve"> user=</w:t>
+      </w:r>
       <w:r>
         <w:rPr>
           <w:b/>
@@ -1231,29 +1289,12 @@
         </w:rPr>
         <w:t>daruedar</w:t>
       </w:r>
-      <w:proofErr w:type="spellEnd"/>
-      <w:r>
-        <w:rPr>
-          <w:color w:val="FF0000"/>
-          <w:lang w:val="en-US"/>
-        </w:rPr>
-        <w:t xml:space="preserve"> </w:t>
-      </w:r>
-      <w:proofErr w:type="spellStart"/>
-      <w:r>
-        <w:rPr>
-          <w:lang w:val="en-US"/>
-        </w:rPr>
-        <w:t>dbname</w:t>
-      </w:r>
-      <w:proofErr w:type="spellEnd"/>
-      <w:r>
-        <w:rPr>
-          <w:lang w:val="en-US"/>
-        </w:rPr>
-        <w:t>=</w:t>
-      </w:r>
-      <w:proofErr w:type="spellStart"/>
+      <w:r>
+        <w:rPr>
+          <w:lang w:val="en-US"/>
+        </w:rPr>
+        <w:t xml:space="preserve"> dbname=</w:t>
+      </w:r>
       <w:r>
         <w:rPr>
           <w:b/>
@@ -1263,19 +1304,11 @@
         </w:rPr>
         <w:t>gis_db</w:t>
       </w:r>
-      <w:proofErr w:type="spellEnd"/>
-      <w:r>
-        <w:rPr>
-          <w:color w:val="FF0000"/>
-          <w:lang w:val="en-US"/>
-        </w:rPr>
-        <w:t xml:space="preserve"> </w:t>
-      </w:r>
-      <w:r>
-        <w:rPr>
-          <w:lang w:val="en-US"/>
-        </w:rPr>
-        <w:t>password=</w:t>
+      <w:r>
+        <w:rPr>
+          <w:lang w:val="en-US"/>
+        </w:rPr>
+        <w:t xml:space="preserve"> password=</w:t>
       </w:r>
       <w:r>
         <w:rPr>
@@ -1290,102 +1323,8 @@
         <w:rPr>
           <w:lang w:val="en-US"/>
         </w:rPr>
-        <w:t>" -</w:t>
-      </w:r>
-      <w:proofErr w:type="spellStart"/>
-      <w:r>
-        <w:rPr>
-          <w:lang w:val="en-US"/>
-        </w:rPr>
-        <w:t>sql</w:t>
-      </w:r>
-      <w:proofErr w:type="spellEnd"/>
-      <w:r>
-        <w:rPr>
-          <w:lang w:val="en-US"/>
-        </w:rPr>
-        <w:t xml:space="preserve"> "select * from </w:t>
-      </w:r>
-      <w:r>
-        <w:rPr>
-          <w:b/>
-          <w:bCs/>
-          <w:color w:val="FF0000"/>
-          <w:lang w:val="en-US"/>
-        </w:rPr>
-        <w:t>lines</w:t>
-      </w:r>
-      <w:r>
-        <w:rPr>
-          <w:lang w:val="en-US"/>
-        </w:rPr>
-        <w:t>"</w:t>
-      </w:r>
-    </w:p>
-    <w:p>
-      <w:pPr>
-        <w:rPr>
-          <w:lang w:val="en-US"/>
-        </w:rPr>
-      </w:pPr>
-    </w:p>
-    <w:p>
-      <w:pPr>
-        <w:pStyle w:val="Ttulo3"/>
-        <w:rPr>
-          <w:lang w:val="en-US"/>
-        </w:rPr>
-      </w:pPr>
-      <w:proofErr w:type="spellStart"/>
-      <w:r>
-        <w:rPr>
-          <w:lang w:val="en-US"/>
-        </w:rPr>
-        <w:t>Exportar</w:t>
-      </w:r>
-      <w:proofErr w:type="spellEnd"/>
-      <w:r>
-        <w:rPr>
-          <w:lang w:val="en-US"/>
-        </w:rPr>
-        <w:t xml:space="preserve"> a MapInfo</w:t>
-      </w:r>
-    </w:p>
-    <w:p>
-      <w:pPr>
-        <w:rPr>
-          <w:lang w:val="en-US"/>
-        </w:rPr>
-      </w:pPr>
-    </w:p>
-    <w:p>
-      <w:pPr>
-        <w:rPr>
-          <w:lang w:val="en-US"/>
-        </w:rPr>
-      </w:pPr>
-      <w:r>
-        <w:rPr>
-          <w:lang w:val="en-US"/>
-        </w:rPr>
-        <w:t>ogr2ogr -f "</w:t>
-      </w:r>
-      <w:r>
-        <w:rPr>
-          <w:b/>
-          <w:bCs/>
-          <w:color w:val="FF0000"/>
-          <w:lang w:val="en-US"/>
-        </w:rPr>
-        <w:t>MapInfo File</w:t>
-      </w:r>
-      <w:r>
-        <w:rPr>
-          <w:lang w:val="en-US"/>
-        </w:rPr>
-        <w:t xml:space="preserve">" </w:t>
-      </w:r>
-      <w:proofErr w:type="spellStart"/>
+        <w:t xml:space="preserve">" -sql "select * from </w:t>
+      </w:r>
       <w:r>
         <w:rPr>
           <w:b/>
@@ -1395,130 +1334,6 @@
         </w:rPr>
         <w:t>poligono</w:t>
       </w:r>
-      <w:proofErr w:type="spellEnd"/>
-      <w:r>
-        <w:rPr>
-          <w:lang w:val="en-US"/>
-        </w:rPr>
-        <w:t xml:space="preserve"> </w:t>
-      </w:r>
-      <w:proofErr w:type="spellStart"/>
-      <w:r>
-        <w:rPr>
-          <w:lang w:val="en-US"/>
-        </w:rPr>
-        <w:t>PG:"host</w:t>
-      </w:r>
-      <w:proofErr w:type="spellEnd"/>
-      <w:r>
-        <w:rPr>
-          <w:lang w:val="en-US"/>
-        </w:rPr>
-        <w:t>=</w:t>
-      </w:r>
-      <w:r>
-        <w:rPr>
-          <w:b/>
-          <w:bCs/>
-          <w:color w:val="FF0000"/>
-          <w:lang w:val="en-US"/>
-        </w:rPr>
-        <w:t>localhost</w:t>
-      </w:r>
-      <w:r>
-        <w:rPr>
-          <w:lang w:val="en-US"/>
-        </w:rPr>
-        <w:t xml:space="preserve"> user=</w:t>
-      </w:r>
-      <w:proofErr w:type="spellStart"/>
-      <w:r>
-        <w:rPr>
-          <w:b/>
-          <w:bCs/>
-          <w:color w:val="FF0000"/>
-          <w:lang w:val="en-US"/>
-        </w:rPr>
-        <w:t>daruedar</w:t>
-      </w:r>
-      <w:proofErr w:type="spellEnd"/>
-      <w:r>
-        <w:rPr>
-          <w:lang w:val="en-US"/>
-        </w:rPr>
-        <w:t xml:space="preserve"> </w:t>
-      </w:r>
-      <w:proofErr w:type="spellStart"/>
-      <w:r>
-        <w:rPr>
-          <w:lang w:val="en-US"/>
-        </w:rPr>
-        <w:t>dbname</w:t>
-      </w:r>
-      <w:proofErr w:type="spellEnd"/>
-      <w:r>
-        <w:rPr>
-          <w:lang w:val="en-US"/>
-        </w:rPr>
-        <w:t>=</w:t>
-      </w:r>
-      <w:proofErr w:type="spellStart"/>
-      <w:r>
-        <w:rPr>
-          <w:b/>
-          <w:bCs/>
-          <w:color w:val="FF0000"/>
-          <w:lang w:val="en-US"/>
-        </w:rPr>
-        <w:t>gis_db</w:t>
-      </w:r>
-      <w:proofErr w:type="spellEnd"/>
-      <w:r>
-        <w:rPr>
-          <w:lang w:val="en-US"/>
-        </w:rPr>
-        <w:t xml:space="preserve"> password=</w:t>
-      </w:r>
-      <w:r>
-        <w:rPr>
-          <w:b/>
-          <w:bCs/>
-          <w:color w:val="FF0000"/>
-          <w:lang w:val="en-US"/>
-        </w:rPr>
-        <w:t>etc123</w:t>
-      </w:r>
-      <w:r>
-        <w:rPr>
-          <w:lang w:val="en-US"/>
-        </w:rPr>
-        <w:t>" -</w:t>
-      </w:r>
-      <w:proofErr w:type="spellStart"/>
-      <w:r>
-        <w:rPr>
-          <w:lang w:val="en-US"/>
-        </w:rPr>
-        <w:t>sql</w:t>
-      </w:r>
-      <w:proofErr w:type="spellEnd"/>
-      <w:r>
-        <w:rPr>
-          <w:lang w:val="en-US"/>
-        </w:rPr>
-        <w:t xml:space="preserve"> "select * from </w:t>
-      </w:r>
-      <w:proofErr w:type="spellStart"/>
-      <w:r>
-        <w:rPr>
-          <w:b/>
-          <w:bCs/>
-          <w:color w:val="FF0000"/>
-          <w:lang w:val="en-US"/>
-        </w:rPr>
-        <w:t>poligono</w:t>
-      </w:r>
-      <w:proofErr w:type="spellEnd"/>
       <w:r>
         <w:rPr>
           <w:lang w:val="en-US"/>

</xml_diff>

<commit_message>
Preparación de entorno de trabajo para curso de Postgres para Ciencia de Datos
</commit_message>
<xml_diff>
--- a/docs/listado_comandos.docx
+++ b/docs/listado_comandos.docx
@@ -25,7 +25,15 @@
     <w:p/>
     <w:p>
       <w:r>
-        <w:t>Docker-compose up -d</w:t>
+        <w:t>Docker-</w:t>
+      </w:r>
+      <w:proofErr w:type="spellStart"/>
+      <w:r>
+        <w:t>compose</w:t>
+      </w:r>
+      <w:proofErr w:type="spellEnd"/>
+      <w:r>
+        <w:t xml:space="preserve"> up -d</w:t>
       </w:r>
     </w:p>
     <w:p/>
@@ -39,9 +47,43 @@
     </w:p>
     <w:p/>
     <w:p>
-      <w:r>
-        <w:t>docker exec -it postgis bash</w:t>
-      </w:r>
+      <w:proofErr w:type="spellStart"/>
+      <w:r>
+        <w:t>docker</w:t>
+      </w:r>
+      <w:proofErr w:type="spellEnd"/>
+      <w:r>
+        <w:t xml:space="preserve"> </w:t>
+      </w:r>
+      <w:proofErr w:type="spellStart"/>
+      <w:r>
+        <w:t>exec</w:t>
+      </w:r>
+      <w:proofErr w:type="spellEnd"/>
+      <w:r>
+        <w:t xml:space="preserve"> -</w:t>
+      </w:r>
+      <w:proofErr w:type="spellStart"/>
+      <w:r>
+        <w:t>it</w:t>
+      </w:r>
+      <w:proofErr w:type="spellEnd"/>
+      <w:r>
+        <w:t xml:space="preserve"> </w:t>
+      </w:r>
+      <w:proofErr w:type="spellStart"/>
+      <w:r>
+        <w:t>postgis</w:t>
+      </w:r>
+      <w:proofErr w:type="spellEnd"/>
+      <w:r>
+        <w:t xml:space="preserve"> </w:t>
+      </w:r>
+      <w:proofErr w:type="spellStart"/>
+      <w:r>
+        <w:t>bash</w:t>
+      </w:r>
+      <w:proofErr w:type="spellEnd"/>
     </w:p>
     <w:p/>
     <w:p>
@@ -49,8 +91,13 @@
         <w:pStyle w:val="Ttulo2"/>
       </w:pPr>
       <w:r>
-        <w:t>Ver consola postgres</w:t>
-      </w:r>
+        <w:t xml:space="preserve">Ver consola </w:t>
+      </w:r>
+      <w:proofErr w:type="spellStart"/>
+      <w:r>
+        <w:t>postgres</w:t>
+      </w:r>
+      <w:proofErr w:type="spellEnd"/>
     </w:p>
     <w:p/>
     <w:p>
@@ -63,7 +110,63 @@
         <w:rPr>
           <w:lang w:val="en-US"/>
         </w:rPr>
-        <w:t>docker exec -it postgis /bin/bash -c "PGPASSWORD=etc123 psql -d gis -U daruedar -h localhost"</w:t>
+        <w:t xml:space="preserve">docker exec -it </w:t>
+      </w:r>
+      <w:proofErr w:type="spellStart"/>
+      <w:r>
+        <w:rPr>
+          <w:lang w:val="en-US"/>
+        </w:rPr>
+        <w:t>postgis</w:t>
+      </w:r>
+      <w:proofErr w:type="spellEnd"/>
+      <w:r>
+        <w:rPr>
+          <w:lang w:val="en-US"/>
+        </w:rPr>
+        <w:t xml:space="preserve"> /bin/bash -c "PGPASSWORD=etc123 </w:t>
+      </w:r>
+      <w:proofErr w:type="spellStart"/>
+      <w:r>
+        <w:rPr>
+          <w:lang w:val="en-US"/>
+        </w:rPr>
+        <w:t>psql</w:t>
+      </w:r>
+      <w:proofErr w:type="spellEnd"/>
+      <w:r>
+        <w:rPr>
+          <w:lang w:val="en-US"/>
+        </w:rPr>
+        <w:t xml:space="preserve"> -d </w:t>
+      </w:r>
+      <w:proofErr w:type="spellStart"/>
+      <w:r>
+        <w:rPr>
+          <w:lang w:val="en-US"/>
+        </w:rPr>
+        <w:t>gis</w:t>
+      </w:r>
+      <w:proofErr w:type="spellEnd"/>
+      <w:r>
+        <w:rPr>
+          <w:lang w:val="en-US"/>
+        </w:rPr>
+        <w:t xml:space="preserve"> -U </w:t>
+      </w:r>
+      <w:proofErr w:type="spellStart"/>
+      <w:r>
+        <w:rPr>
+          <w:lang w:val="en-US"/>
+        </w:rPr>
+        <w:t>daruedar</w:t>
+      </w:r>
+      <w:proofErr w:type="spellEnd"/>
+      <w:r>
+        <w:rPr>
+          <w:lang w:val="en-US"/>
+        </w:rPr>
+        <w:t xml:space="preserve"> -h localhost"</w:t>
       </w:r>
     </w:p>
     <w:p>
@@ -98,8 +201,13 @@
         <w:pStyle w:val="Ttulo2"/>
       </w:pPr>
       <w:r>
-        <w:t>En consola de administración de PostGRES</w:t>
-      </w:r>
+        <w:t xml:space="preserve">En consola de administración de </w:t>
+      </w:r>
+      <w:proofErr w:type="spellStart"/>
+      <w:r>
+        <w:t>PostGRES</w:t>
+      </w:r>
+      <w:proofErr w:type="spellEnd"/>
     </w:p>
     <w:p>
       <w:pPr>
@@ -118,6 +226,7 @@
         <w:t xml:space="preserve">UPDATE </w:t>
       </w:r>
       <w:bookmarkStart w:id="0" w:name="_Hlk32412171"/>
+      <w:proofErr w:type="spellStart"/>
       <w:r>
         <w:rPr>
           <w:b/>
@@ -143,6 +252,7 @@
         <w:t>gono</w:t>
       </w:r>
       <w:bookmarkEnd w:id="0"/>
+      <w:proofErr w:type="spellEnd"/>
     </w:p>
     <w:p>
       <w:pPr>
@@ -177,8 +287,37 @@
         <w:rPr>
           <w:lang w:val="en-US"/>
         </w:rPr>
-        <w:t>= ST_Area(ST_TRANSFORM(</w:t>
-      </w:r>
+        <w:t xml:space="preserve">= </w:t>
+      </w:r>
+      <w:proofErr w:type="spellStart"/>
+      <w:r>
+        <w:rPr>
+          <w:lang w:val="en-US"/>
+        </w:rPr>
+        <w:t>ST_</w:t>
+      </w:r>
+      <w:proofErr w:type="gramStart"/>
+      <w:r>
+        <w:rPr>
+          <w:lang w:val="en-US"/>
+        </w:rPr>
+        <w:t>Area</w:t>
+      </w:r>
+      <w:proofErr w:type="spellEnd"/>
+      <w:r>
+        <w:rPr>
+          <w:lang w:val="en-US"/>
+        </w:rPr>
+        <w:t>(</w:t>
+      </w:r>
+      <w:proofErr w:type="gramEnd"/>
+      <w:r>
+        <w:rPr>
+          <w:lang w:val="en-US"/>
+        </w:rPr>
+        <w:t>ST_TRANSFORM(</w:t>
+      </w:r>
+      <w:proofErr w:type="spellStart"/>
       <w:r>
         <w:rPr>
           <w:b/>
@@ -188,6 +327,7 @@
         </w:rPr>
         <w:t>geom</w:t>
       </w:r>
+      <w:proofErr w:type="spellEnd"/>
       <w:r>
         <w:rPr>
           <w:lang w:val="en-US"/>
@@ -241,17 +381,117 @@
         </w:rPr>
         <w:t xml:space="preserve">SELECT </w:t>
       </w:r>
+      <w:proofErr w:type="spellStart"/>
       <w:r>
         <w:rPr>
           <w:lang w:val="en-US"/>
         </w:rPr>
         <w:t>uid</w:t>
       </w:r>
-      <w:r>
-        <w:rPr>
-          <w:lang w:val="en-US"/>
-        </w:rPr>
-        <w:t>, (ST_DumpPoints(geom)).path[3] as "id", ST_AsLatLonText((ST_DumpPoints(geom)).geom, 'D.DDDD') as "Coordinates"</w:t>
+      <w:proofErr w:type="spellEnd"/>
+      <w:r>
+        <w:rPr>
+          <w:lang w:val="en-US"/>
+        </w:rPr>
+        <w:t>, (</w:t>
+      </w:r>
+      <w:proofErr w:type="spellStart"/>
+      <w:r>
+        <w:rPr>
+          <w:lang w:val="en-US"/>
+        </w:rPr>
+        <w:t>ST_DumpPoints</w:t>
+      </w:r>
+      <w:proofErr w:type="spellEnd"/>
+      <w:r>
+        <w:rPr>
+          <w:lang w:val="en-US"/>
+        </w:rPr>
+        <w:t>(</w:t>
+      </w:r>
+      <w:proofErr w:type="spellStart"/>
+      <w:r>
+        <w:rPr>
+          <w:lang w:val="en-US"/>
+        </w:rPr>
+        <w:t>geom</w:t>
+      </w:r>
+      <w:proofErr w:type="spellEnd"/>
+      <w:r>
+        <w:rPr>
+          <w:lang w:val="en-US"/>
+        </w:rPr>
+        <w:t>)</w:t>
+      </w:r>
+      <w:proofErr w:type="gramStart"/>
+      <w:r>
+        <w:rPr>
+          <w:lang w:val="en-US"/>
+        </w:rPr>
+        <w:t>).path</w:t>
+      </w:r>
+      <w:proofErr w:type="gramEnd"/>
+      <w:r>
+        <w:rPr>
+          <w:lang w:val="en-US"/>
+        </w:rPr>
+        <w:t xml:space="preserve">[3] as "id", </w:t>
+      </w:r>
+      <w:proofErr w:type="spellStart"/>
+      <w:r>
+        <w:rPr>
+          <w:lang w:val="en-US"/>
+        </w:rPr>
+        <w:t>ST_AsLatLonText</w:t>
+      </w:r>
+      <w:proofErr w:type="spellEnd"/>
+      <w:r>
+        <w:rPr>
+          <w:lang w:val="en-US"/>
+        </w:rPr>
+        <w:t>((</w:t>
+      </w:r>
+      <w:proofErr w:type="spellStart"/>
+      <w:r>
+        <w:rPr>
+          <w:lang w:val="en-US"/>
+        </w:rPr>
+        <w:t>ST_DumpPoints</w:t>
+      </w:r>
+      <w:proofErr w:type="spellEnd"/>
+      <w:r>
+        <w:rPr>
+          <w:lang w:val="en-US"/>
+        </w:rPr>
+        <w:t>(</w:t>
+      </w:r>
+      <w:proofErr w:type="spellStart"/>
+      <w:r>
+        <w:rPr>
+          <w:lang w:val="en-US"/>
+        </w:rPr>
+        <w:t>geom</w:t>
+      </w:r>
+      <w:proofErr w:type="spellEnd"/>
+      <w:r>
+        <w:rPr>
+          <w:lang w:val="en-US"/>
+        </w:rPr>
+        <w:t>)).</w:t>
+      </w:r>
+      <w:proofErr w:type="spellStart"/>
+      <w:r>
+        <w:rPr>
+          <w:lang w:val="en-US"/>
+        </w:rPr>
+        <w:t>geom</w:t>
+      </w:r>
+      <w:proofErr w:type="spellEnd"/>
+      <w:r>
+        <w:rPr>
+          <w:lang w:val="en-US"/>
+        </w:rPr>
+        <w:t>, 'D.DDDD') as "Coordinates"</w:t>
       </w:r>
       <w:r>
         <w:rPr>
@@ -260,6 +500,7 @@
         <w:br/>
         <w:t xml:space="preserve">FROM </w:t>
       </w:r>
+      <w:proofErr w:type="spellStart"/>
       <w:r>
         <w:rPr>
           <w:b/>
@@ -269,6 +510,7 @@
         </w:rPr>
         <w:t>poligono</w:t>
       </w:r>
+      <w:proofErr w:type="spellEnd"/>
       <w:r>
         <w:rPr>
           <w:lang w:val="en-US"/>
@@ -306,6 +548,7 @@
                 <w:lang w:val="en-US"/>
               </w:rPr>
             </w:pPr>
+            <w:proofErr w:type="spellStart"/>
             <w:r>
               <w:rPr>
                 <w:b/>
@@ -316,6 +559,7 @@
               </w:rPr>
               <w:t>Parámetro</w:t>
             </w:r>
+            <w:proofErr w:type="spellEnd"/>
           </w:p>
         </w:tc>
         <w:tc>
@@ -333,6 +577,7 @@
                 <w:lang w:val="en-US"/>
               </w:rPr>
             </w:pPr>
+            <w:proofErr w:type="spellStart"/>
             <w:r>
               <w:rPr>
                 <w:b/>
@@ -343,6 +588,7 @@
               </w:rPr>
               <w:t>Explicación</w:t>
             </w:r>
+            <w:proofErr w:type="spellEnd"/>
           </w:p>
         </w:tc>
       </w:tr>
@@ -368,7 +614,61 @@
                 <w:iCs/>
                 <w:lang w:val="en-US"/>
               </w:rPr>
-              <w:t>(ST_DumpPoints(geom)).path[3]</w:t>
+              <w:t>(</w:t>
+            </w:r>
+            <w:proofErr w:type="spellStart"/>
+            <w:r>
+              <w:rPr>
+                <w:i/>
+                <w:iCs/>
+                <w:lang w:val="en-US"/>
+              </w:rPr>
+              <w:t>ST_DumpPoints</w:t>
+            </w:r>
+            <w:proofErr w:type="spellEnd"/>
+            <w:r>
+              <w:rPr>
+                <w:i/>
+                <w:iCs/>
+                <w:lang w:val="en-US"/>
+              </w:rPr>
+              <w:t>(</w:t>
+            </w:r>
+            <w:proofErr w:type="spellStart"/>
+            <w:r>
+              <w:rPr>
+                <w:i/>
+                <w:iCs/>
+                <w:lang w:val="en-US"/>
+              </w:rPr>
+              <w:t>geom</w:t>
+            </w:r>
+            <w:proofErr w:type="spellEnd"/>
+            <w:r>
+              <w:rPr>
+                <w:i/>
+                <w:iCs/>
+                <w:lang w:val="en-US"/>
+              </w:rPr>
+              <w:t>)</w:t>
+            </w:r>
+            <w:proofErr w:type="gramStart"/>
+            <w:r>
+              <w:rPr>
+                <w:i/>
+                <w:iCs/>
+                <w:lang w:val="en-US"/>
+              </w:rPr>
+              <w:t>).path</w:t>
+            </w:r>
+            <w:proofErr w:type="gramEnd"/>
+            <w:r>
+              <w:rPr>
+                <w:i/>
+                <w:iCs/>
+                <w:lang w:val="en-US"/>
+              </w:rPr>
+              <w:t>[3]</w:t>
             </w:r>
           </w:p>
         </w:tc>
@@ -388,7 +688,32 @@
                 <w:i/>
                 <w:iCs/>
               </w:rPr>
-              <w:t>La opción path[3], debe ser probada</w:t>
+              <w:t xml:space="preserve">La opción </w:t>
+            </w:r>
+            <w:proofErr w:type="spellStart"/>
+            <w:proofErr w:type="gramStart"/>
+            <w:r>
+              <w:rPr>
+                <w:i/>
+                <w:iCs/>
+              </w:rPr>
+              <w:t>path</w:t>
+            </w:r>
+            <w:proofErr w:type="spellEnd"/>
+            <w:r>
+              <w:rPr>
+                <w:i/>
+                <w:iCs/>
+              </w:rPr>
+              <w:t>[</w:t>
+            </w:r>
+            <w:proofErr w:type="gramEnd"/>
+            <w:r>
+              <w:rPr>
+                <w:i/>
+                <w:iCs/>
+              </w:rPr>
+              <w:t>3], debe ser probada</w:t>
             </w:r>
             <w:r>
               <w:rPr>
@@ -418,6 +743,7 @@
       <w:r>
         <w:t xml:space="preserve">UPDATE </w:t>
       </w:r>
+      <w:proofErr w:type="spellStart"/>
       <w:r>
         <w:rPr>
           <w:b/>
@@ -426,6 +752,7 @@
         </w:rPr>
         <w:t>lines</w:t>
       </w:r>
+      <w:proofErr w:type="spellEnd"/>
     </w:p>
     <w:p>
       <w:pPr>
@@ -460,8 +787,37 @@
         <w:rPr>
           <w:lang w:val="en-US"/>
         </w:rPr>
-        <w:t>= ST_length(ST_TRANSFORM(</w:t>
-      </w:r>
+        <w:t xml:space="preserve">= </w:t>
+      </w:r>
+      <w:proofErr w:type="spellStart"/>
+      <w:r>
+        <w:rPr>
+          <w:lang w:val="en-US"/>
+        </w:rPr>
+        <w:t>ST_</w:t>
+      </w:r>
+      <w:proofErr w:type="gramStart"/>
+      <w:r>
+        <w:rPr>
+          <w:lang w:val="en-US"/>
+        </w:rPr>
+        <w:t>length</w:t>
+      </w:r>
+      <w:proofErr w:type="spellEnd"/>
+      <w:r>
+        <w:rPr>
+          <w:lang w:val="en-US"/>
+        </w:rPr>
+        <w:t>(</w:t>
+      </w:r>
+      <w:proofErr w:type="gramEnd"/>
+      <w:r>
+        <w:rPr>
+          <w:lang w:val="en-US"/>
+        </w:rPr>
+        <w:t>ST_TRANSFORM(</w:t>
+      </w:r>
+      <w:proofErr w:type="spellStart"/>
       <w:r>
         <w:rPr>
           <w:b/>
@@ -471,6 +827,7 @@
         </w:rPr>
         <w:t>geom</w:t>
       </w:r>
+      <w:proofErr w:type="spellEnd"/>
       <w:r>
         <w:rPr>
           <w:lang w:val="en-US"/>
@@ -542,6 +899,7 @@
       <w:r>
         <w:t xml:space="preserve">UPDATE </w:t>
       </w:r>
+      <w:proofErr w:type="spellStart"/>
       <w:r>
         <w:rPr>
           <w:b/>
@@ -550,6 +908,7 @@
         </w:rPr>
         <w:t>geology</w:t>
       </w:r>
+      <w:proofErr w:type="spellEnd"/>
     </w:p>
     <w:p>
       <w:pPr>
@@ -562,8 +921,51 @@
         <w:rPr>
           <w:lang w:val="en-US"/>
         </w:rPr>
-        <w:t>SET area = ROUND(CAST(ST_Area(ST_Transform(</w:t>
-      </w:r>
+        <w:t xml:space="preserve">SET area = </w:t>
+      </w:r>
+      <w:proofErr w:type="gramStart"/>
+      <w:r>
+        <w:rPr>
+          <w:lang w:val="en-US"/>
+        </w:rPr>
+        <w:t>ROUND(</w:t>
+      </w:r>
+      <w:proofErr w:type="gramEnd"/>
+      <w:r>
+        <w:rPr>
+          <w:lang w:val="en-US"/>
+        </w:rPr>
+        <w:t>CAST(</w:t>
+      </w:r>
+      <w:proofErr w:type="spellStart"/>
+      <w:r>
+        <w:rPr>
+          <w:lang w:val="en-US"/>
+        </w:rPr>
+        <w:t>ST_Area</w:t>
+      </w:r>
+      <w:proofErr w:type="spellEnd"/>
+      <w:r>
+        <w:rPr>
+          <w:lang w:val="en-US"/>
+        </w:rPr>
+        <w:t>(</w:t>
+      </w:r>
+      <w:proofErr w:type="spellStart"/>
+      <w:r>
+        <w:rPr>
+          <w:lang w:val="en-US"/>
+        </w:rPr>
+        <w:t>ST_Transform</w:t>
+      </w:r>
+      <w:proofErr w:type="spellEnd"/>
+      <w:r>
+        <w:rPr>
+          <w:lang w:val="en-US"/>
+        </w:rPr>
+        <w:t>(</w:t>
+      </w:r>
+      <w:proofErr w:type="spellStart"/>
       <w:r>
         <w:rPr>
           <w:b/>
@@ -573,6 +975,7 @@
         </w:rPr>
         <w:t>geom</w:t>
       </w:r>
+      <w:proofErr w:type="spellEnd"/>
       <w:r>
         <w:rPr>
           <w:lang w:val="en-US"/>
@@ -604,6 +1007,7 @@
       <w:r>
         <w:t xml:space="preserve">CREATE INDEX </w:t>
       </w:r>
+      <w:proofErr w:type="spellStart"/>
       <w:r>
         <w:rPr>
           <w:b/>
@@ -612,6 +1016,7 @@
         </w:rPr>
         <w:t>lines_idx</w:t>
       </w:r>
+      <w:proofErr w:type="spellEnd"/>
     </w:p>
     <w:p>
       <w:pPr>
@@ -649,6 +1054,7 @@
         </w:rPr>
         <w:t>USING GIST (</w:t>
       </w:r>
+      <w:proofErr w:type="spellStart"/>
       <w:r>
         <w:rPr>
           <w:b/>
@@ -658,12 +1064,15 @@
         </w:rPr>
         <w:t>geom</w:t>
       </w:r>
+      <w:proofErr w:type="spellEnd"/>
+      <w:proofErr w:type="gramStart"/>
       <w:r>
         <w:rPr>
           <w:lang w:val="en-US"/>
         </w:rPr>
         <w:t>);</w:t>
       </w:r>
+      <w:proofErr w:type="gramEnd"/>
     </w:p>
     <w:p>
       <w:pPr>
@@ -680,19 +1089,283 @@
     </w:p>
     <w:p>
       <w:pPr>
-        <w:pStyle w:val="Ttulo2"/>
-      </w:pPr>
+        <w:pStyle w:val="Ttulo3"/>
+      </w:pPr>
+      <w:r>
+        <w:lastRenderedPageBreak/>
+        <w:t xml:space="preserve">Crear un </w:t>
+      </w:r>
+      <w:proofErr w:type="spellStart"/>
+      <w:r>
+        <w:t>trigger</w:t>
+      </w:r>
+      <w:proofErr w:type="spellEnd"/>
+      <w:r>
+        <w:t xml:space="preserve"> que a</w:t>
+      </w:r>
+      <w:r>
+        <w:t>ctualice la columna área al ingresar un nuevo registro</w:t>
+      </w:r>
+    </w:p>
+    <w:p/>
+    <w:p>
+      <w:pPr>
+        <w:spacing w:after="0" w:line="240" w:lineRule="auto"/>
+        <w:rPr>
+          <w:lang w:val="en-US"/>
+        </w:rPr>
+      </w:pPr>
+      <w:r>
+        <w:rPr>
+          <w:lang w:val="en-US"/>
+        </w:rPr>
+        <w:t xml:space="preserve">CREATE OR REPLACE FUNCTION </w:t>
+      </w:r>
+      <w:proofErr w:type="spellStart"/>
+      <w:r>
+        <w:rPr>
+          <w:b/>
+          <w:bCs/>
+          <w:color w:val="FF0000"/>
+          <w:lang w:val="en-US"/>
+        </w:rPr>
+        <w:t>calculate_new_</w:t>
+      </w:r>
+      <w:proofErr w:type="gramStart"/>
+      <w:r>
+        <w:rPr>
+          <w:b/>
+          <w:bCs/>
+          <w:color w:val="FF0000"/>
+          <w:lang w:val="en-US"/>
+        </w:rPr>
+        <w:t>area</w:t>
+      </w:r>
+      <w:proofErr w:type="spellEnd"/>
+      <w:r>
+        <w:rPr>
+          <w:lang w:val="en-US"/>
+        </w:rPr>
+        <w:t>(</w:t>
+      </w:r>
+      <w:proofErr w:type="gramEnd"/>
+      <w:r>
+        <w:rPr>
+          <w:lang w:val="en-US"/>
+        </w:rPr>
+        <w:t>)</w:t>
+      </w:r>
+      <w:r>
+        <w:rPr>
+          <w:lang w:val="en-US"/>
+        </w:rPr>
+        <w:t xml:space="preserve"> </w:t>
+      </w:r>
+      <w:r>
+        <w:rPr>
+          <w:lang w:val="en-US"/>
+        </w:rPr>
+        <w:t>RETURNS TRIGGER</w:t>
+      </w:r>
+    </w:p>
+    <w:p>
+      <w:pPr>
+        <w:spacing w:after="0" w:line="240" w:lineRule="auto"/>
+        <w:rPr>
+          <w:lang w:val="en-US"/>
+        </w:rPr>
+      </w:pPr>
+      <w:r>
+        <w:rPr>
+          <w:lang w:val="en-US"/>
+        </w:rPr>
+        <w:t>LANGUAGE PLPGSQL</w:t>
+      </w:r>
+    </w:p>
+    <w:p>
+      <w:pPr>
+        <w:spacing w:after="0" w:line="240" w:lineRule="auto"/>
+        <w:rPr>
+          <w:lang w:val="en-US"/>
+        </w:rPr>
+      </w:pPr>
+      <w:r>
+        <w:rPr>
+          <w:lang w:val="en-US"/>
+        </w:rPr>
+        <w:t>AS $$</w:t>
+      </w:r>
+    </w:p>
+    <w:p>
+      <w:pPr>
+        <w:spacing w:after="0" w:line="240" w:lineRule="auto"/>
+        <w:rPr>
+          <w:lang w:val="en-US"/>
+        </w:rPr>
+      </w:pPr>
+      <w:r>
+        <w:rPr>
+          <w:lang w:val="en-US"/>
+        </w:rPr>
+        <w:t>BEGIN</w:t>
+      </w:r>
+    </w:p>
+    <w:p>
+      <w:pPr>
+        <w:spacing w:after="0" w:line="240" w:lineRule="auto"/>
+        <w:rPr>
+          <w:lang w:val="en-US"/>
+        </w:rPr>
+      </w:pPr>
+      <w:proofErr w:type="spellStart"/>
+      <w:r>
+        <w:rPr>
+          <w:lang w:val="en-US"/>
+        </w:rPr>
+        <w:t>NEW.</w:t>
+      </w:r>
+      <w:r>
+        <w:rPr>
+          <w:b/>
+          <w:bCs/>
+          <w:color w:val="FF0000"/>
+          <w:lang w:val="en-US"/>
+        </w:rPr>
+        <w:t>area</w:t>
+      </w:r>
+      <w:proofErr w:type="spellEnd"/>
+      <w:r>
+        <w:rPr>
+          <w:color w:val="FF0000"/>
+          <w:lang w:val="en-US"/>
+        </w:rPr>
+        <w:t xml:space="preserve"> </w:t>
+      </w:r>
+      <w:r>
+        <w:rPr>
+          <w:lang w:val="en-US"/>
+        </w:rPr>
+        <w:t xml:space="preserve">= </w:t>
+      </w:r>
+      <w:proofErr w:type="gramStart"/>
+      <w:r>
+        <w:rPr>
+          <w:lang w:val="en-US"/>
+        </w:rPr>
+        <w:t>ROUND(</w:t>
+      </w:r>
+      <w:proofErr w:type="gramEnd"/>
+      <w:r>
+        <w:rPr>
+          <w:lang w:val="en-US"/>
+        </w:rPr>
+        <w:t>CAST(</w:t>
+      </w:r>
+      <w:proofErr w:type="spellStart"/>
+      <w:r>
+        <w:rPr>
+          <w:lang w:val="en-US"/>
+        </w:rPr>
+        <w:t>ST_Area</w:t>
+      </w:r>
+      <w:proofErr w:type="spellEnd"/>
+      <w:r>
+        <w:rPr>
+          <w:lang w:val="en-US"/>
+        </w:rPr>
+        <w:t>(</w:t>
+      </w:r>
+      <w:proofErr w:type="spellStart"/>
+      <w:r>
+        <w:rPr>
+          <w:lang w:val="en-US"/>
+        </w:rPr>
+        <w:t>ST_Transform</w:t>
+      </w:r>
+      <w:proofErr w:type="spellEnd"/>
+      <w:r>
+        <w:rPr>
+          <w:lang w:val="en-US"/>
+        </w:rPr>
+        <w:t>(</w:t>
+      </w:r>
+      <w:proofErr w:type="spellStart"/>
+      <w:r>
+        <w:rPr>
+          <w:lang w:val="en-US"/>
+        </w:rPr>
+        <w:t>NEW.</w:t>
+      </w:r>
+      <w:r>
+        <w:rPr>
+          <w:b/>
+          <w:bCs/>
+          <w:color w:val="FF0000"/>
+          <w:lang w:val="en-US"/>
+        </w:rPr>
+        <w:t>geom</w:t>
+      </w:r>
+      <w:proofErr w:type="spellEnd"/>
+      <w:r>
+        <w:rPr>
+          <w:lang w:val="en-US"/>
+        </w:rPr>
+        <w:t xml:space="preserve">, </w:t>
+      </w:r>
+      <w:r>
+        <w:rPr>
+          <w:b/>
+          <w:bCs/>
+          <w:color w:val="FF0000"/>
+          <w:lang w:val="en-US"/>
+        </w:rPr>
+        <w:t>3116</w:t>
+      </w:r>
+      <w:r>
+        <w:rPr>
+          <w:lang w:val="en-US"/>
+        </w:rPr>
+        <w:t>))/10000 AS NUMERIC),4);</w:t>
+      </w:r>
+    </w:p>
+    <w:p>
+      <w:pPr>
+        <w:spacing w:after="0" w:line="240" w:lineRule="auto"/>
+        <w:rPr>
+          <w:lang w:val="en-US"/>
+        </w:rPr>
+      </w:pPr>
+      <w:r>
+        <w:rPr>
+          <w:lang w:val="en-US"/>
+        </w:rPr>
+        <w:t xml:space="preserve">RETURN </w:t>
+      </w:r>
+      <w:proofErr w:type="gramStart"/>
+      <w:r>
+        <w:rPr>
+          <w:lang w:val="en-US"/>
+        </w:rPr>
+        <w:t>NEW;</w:t>
+      </w:r>
+      <w:proofErr w:type="gramEnd"/>
+    </w:p>
+    <w:p>
+      <w:pPr>
+        <w:spacing w:after="0" w:line="240" w:lineRule="auto"/>
+        <w:rPr>
+          <w:lang w:val="en-US"/>
+        </w:rPr>
+      </w:pPr>
+      <w:r>
+        <w:rPr>
+          <w:lang w:val="en-US"/>
+        </w:rPr>
+        <w:t>END</w:t>
+      </w:r>
       <w:bookmarkStart w:id="1" w:name="_GoBack"/>
       <w:bookmarkEnd w:id="1"/>
-      <w:r>
-        <w:lastRenderedPageBreak/>
-        <w:t>Crear un trigger que a</w:t>
-      </w:r>
-      <w:r>
-        <w:t>ctualice la columna área al ingresar un nuevo registro</w:t>
-      </w:r>
-    </w:p>
-    <w:p/>
+    </w:p>
     <w:p>
       <w:pPr>
         <w:spacing w:after="0" w:line="240" w:lineRule="auto"/>
@@ -704,35 +1377,70 @@
         <w:rPr>
           <w:lang w:val="en-US"/>
         </w:rPr>
-        <w:t xml:space="preserve">CREATE OR REPLACE FUNCTION </w:t>
-      </w:r>
-      <w:r>
-        <w:rPr>
-          <w:b/>
-          <w:bCs/>
-          <w:color w:val="FF0000"/>
-          <w:lang w:val="en-US"/>
-        </w:rPr>
-        <w:t>calculate_new_area</w:t>
-      </w:r>
-      <w:r>
-        <w:rPr>
-          <w:lang w:val="en-US"/>
-        </w:rPr>
-        <w:t>()</w:t>
-      </w:r>
-      <w:r>
-        <w:rPr>
+        <w:t>$$;</w:t>
+      </w:r>
+    </w:p>
+    <w:p>
+      <w:pPr>
+        <w:spacing w:after="0" w:line="240" w:lineRule="auto"/>
+        <w:rPr>
+          <w:lang w:val="en-US"/>
+        </w:rPr>
+      </w:pPr>
+    </w:p>
+    <w:p>
+      <w:pPr>
+        <w:spacing w:after="0" w:line="240" w:lineRule="auto"/>
+        <w:rPr>
+          <w:lang w:val="en-US"/>
+        </w:rPr>
+      </w:pPr>
+      <w:r>
+        <w:rPr>
+          <w:lang w:val="en-US"/>
+        </w:rPr>
+        <w:t xml:space="preserve">CREATE TRIGGER </w:t>
+      </w:r>
+      <w:proofErr w:type="spellStart"/>
+      <w:r>
+        <w:rPr>
+          <w:b/>
+          <w:bCs/>
+          <w:color w:val="FF0000"/>
+          <w:lang w:val="en-US"/>
+        </w:rPr>
+        <w:t>update_area</w:t>
+      </w:r>
+      <w:proofErr w:type="spellEnd"/>
+      <w:r>
+        <w:rPr>
+          <w:b/>
+          <w:bCs/>
+          <w:color w:val="FF0000"/>
+          <w:lang w:val="en-US"/>
+        </w:rPr>
+        <w:t>_</w:t>
+      </w:r>
+      <w:r>
+        <w:rPr>
+          <w:b/>
+          <w:bCs/>
+          <w:color w:val="FF0000"/>
           <w:lang w:val="en-US"/>
         </w:rPr>
         <w:t xml:space="preserve"> </w:t>
       </w:r>
-      <w:r>
-        <w:rPr>
-          <w:lang w:val="en-US"/>
-        </w:rPr>
-        <w:t>RETURNS TRIGGER</w:t>
-      </w:r>
+      <w:proofErr w:type="spellStart"/>
+      <w:r>
+        <w:rPr>
+          <w:b/>
+          <w:bCs/>
+          <w:color w:val="FF0000"/>
+          <w:lang w:val="en-US"/>
+        </w:rPr>
+        <w:t>poligonos</w:t>
+      </w:r>
+      <w:proofErr w:type="spellEnd"/>
     </w:p>
     <w:p>
       <w:pPr>
@@ -745,8 +1453,19 @@
         <w:rPr>
           <w:lang w:val="en-US"/>
         </w:rPr>
-        <w:t>LANGUAGE PLPGSQL</w:t>
-      </w:r>
+        <w:t xml:space="preserve">BEFORE INSERT OR UPDATE ON </w:t>
+      </w:r>
+      <w:proofErr w:type="spellStart"/>
+      <w:r>
+        <w:rPr>
+          <w:b/>
+          <w:bCs/>
+          <w:color w:val="FF0000"/>
+          <w:lang w:val="en-US"/>
+        </w:rPr>
+        <w:t>poligonos</w:t>
+      </w:r>
+      <w:proofErr w:type="spellEnd"/>
     </w:p>
     <w:p>
       <w:pPr>
@@ -759,7 +1478,7 @@
         <w:rPr>
           <w:lang w:val="en-US"/>
         </w:rPr>
-        <w:t>AS $$</w:t>
+        <w:t>FOR EACH ROW</w:t>
       </w:r>
     </w:p>
     <w:p>
@@ -773,7 +1492,53 @@
         <w:rPr>
           <w:lang w:val="en-US"/>
         </w:rPr>
-        <w:t>BEGIN</w:t>
+        <w:t xml:space="preserve">EXECUTE PROCEDURE </w:t>
+      </w:r>
+      <w:proofErr w:type="spellStart"/>
+      <w:r>
+        <w:rPr>
+          <w:b/>
+          <w:bCs/>
+          <w:color w:val="FF0000"/>
+          <w:lang w:val="en-US"/>
+        </w:rPr>
+        <w:t>calculate_new_</w:t>
+      </w:r>
+      <w:proofErr w:type="gramStart"/>
+      <w:r>
+        <w:rPr>
+          <w:b/>
+          <w:bCs/>
+          <w:color w:val="FF0000"/>
+          <w:lang w:val="en-US"/>
+        </w:rPr>
+        <w:t>area</w:t>
+      </w:r>
+      <w:proofErr w:type="spellEnd"/>
+      <w:r>
+        <w:rPr>
+          <w:b/>
+          <w:bCs/>
+          <w:color w:val="FF0000"/>
+          <w:lang w:val="en-US"/>
+        </w:rPr>
+        <w:t>(</w:t>
+      </w:r>
+      <w:proofErr w:type="gramEnd"/>
+      <w:r>
+        <w:rPr>
+          <w:b/>
+          <w:bCs/>
+          <w:color w:val="FF0000"/>
+          <w:lang w:val="en-US"/>
+        </w:rPr>
+        <w:t>)</w:t>
+      </w:r>
+      <w:r>
+        <w:rPr>
+          <w:lang w:val="en-US"/>
+        </w:rPr>
+        <w:t>;</w:t>
       </w:r>
     </w:p>
     <w:p>
@@ -783,21 +1548,103 @@
           <w:lang w:val="en-US"/>
         </w:rPr>
       </w:pPr>
-      <w:r>
-        <w:rPr>
-          <w:lang w:val="en-US"/>
-        </w:rPr>
-        <w:t>NEW.</w:t>
-      </w:r>
-      <w:r>
-        <w:rPr>
-          <w:b/>
-          <w:bCs/>
-          <w:color w:val="FF0000"/>
-          <w:lang w:val="en-US"/>
-        </w:rPr>
-        <w:t>area</w:t>
-      </w:r>
+    </w:p>
+    <w:p>
+      <w:pPr>
+        <w:pStyle w:val="Ttulo2"/>
+      </w:pPr>
+      <w:r>
+        <w:t>En consola OSGeo4W</w:t>
+      </w:r>
+    </w:p>
+    <w:p>
+      <w:pPr>
+        <w:spacing w:after="0" w:line="240" w:lineRule="auto"/>
+      </w:pPr>
+    </w:p>
+    <w:p>
+      <w:pPr>
+        <w:spacing w:after="0" w:line="240" w:lineRule="auto"/>
+      </w:pPr>
+      <w:r>
+        <w:t xml:space="preserve">Esta consola se instala con QGIS, y hace parte del proyecto </w:t>
+      </w:r>
+      <w:proofErr w:type="spellStart"/>
+      <w:r>
+        <w:t>OSGeo</w:t>
+      </w:r>
+      <w:proofErr w:type="spellEnd"/>
+      <w:r>
+        <w:t>.</w:t>
+      </w:r>
+    </w:p>
+    <w:p>
+      <w:pPr>
+        <w:pStyle w:val="Ttulo3"/>
+        <w:rPr>
+          <w:lang w:val="en-US"/>
+        </w:rPr>
+      </w:pPr>
+      <w:proofErr w:type="spellStart"/>
+      <w:r>
+        <w:rPr>
+          <w:lang w:val="en-US"/>
+        </w:rPr>
+        <w:t>Exportar</w:t>
+      </w:r>
+      <w:proofErr w:type="spellEnd"/>
+      <w:r>
+        <w:rPr>
+          <w:lang w:val="en-US"/>
+        </w:rPr>
+        <w:t xml:space="preserve"> a KML</w:t>
+      </w:r>
+    </w:p>
+    <w:p>
+      <w:pPr>
+        <w:rPr>
+          <w:lang w:val="en-US"/>
+        </w:rPr>
+      </w:pPr>
+    </w:p>
+    <w:p>
+      <w:pPr>
+        <w:rPr>
+          <w:lang w:val="en-US"/>
+        </w:rPr>
+      </w:pPr>
+      <w:r>
+        <w:rPr>
+          <w:lang w:val="en-US"/>
+        </w:rPr>
+        <w:t>ogr2ogr -f "</w:t>
+      </w:r>
+      <w:r>
+        <w:rPr>
+          <w:b/>
+          <w:bCs/>
+          <w:color w:val="FF0000"/>
+          <w:lang w:val="en-US"/>
+        </w:rPr>
+        <w:t>KML</w:t>
+      </w:r>
+      <w:r>
+        <w:rPr>
+          <w:lang w:val="en-US"/>
+        </w:rPr>
+        <w:t xml:space="preserve">" </w:t>
+      </w:r>
+      <w:proofErr w:type="spellStart"/>
+      <w:r>
+        <w:rPr>
+          <w:b/>
+          <w:bCs/>
+          <w:color w:val="FF0000"/>
+          <w:lang w:val="en-US"/>
+        </w:rPr>
+        <w:t>lines.kml</w:t>
+      </w:r>
+      <w:proofErr w:type="spellEnd"/>
       <w:r>
         <w:rPr>
           <w:color w:val="FF0000"/>
@@ -805,119 +1652,31 @@
         </w:rPr>
         <w:t xml:space="preserve"> </w:t>
       </w:r>
-      <w:r>
-        <w:rPr>
-          <w:lang w:val="en-US"/>
-        </w:rPr>
-        <w:t>= ROUND(CAST(ST_Area(ST_Transform(NEW.</w:t>
-      </w:r>
-      <w:r>
-        <w:rPr>
-          <w:b/>
-          <w:bCs/>
-          <w:color w:val="FF0000"/>
-          <w:lang w:val="en-US"/>
-        </w:rPr>
-        <w:t>geom</w:t>
-      </w:r>
-      <w:r>
-        <w:rPr>
-          <w:lang w:val="en-US"/>
-        </w:rPr>
-        <w:t xml:space="preserve">, </w:t>
-      </w:r>
-      <w:r>
-        <w:rPr>
-          <w:b/>
-          <w:bCs/>
-          <w:color w:val="FF0000"/>
-          <w:lang w:val="en-US"/>
-        </w:rPr>
-        <w:t>3116</w:t>
-      </w:r>
-      <w:r>
-        <w:rPr>
-          <w:lang w:val="en-US"/>
-        </w:rPr>
-        <w:t>))/10000 AS NUMERIC),4);</w:t>
-      </w:r>
-    </w:p>
-    <w:p>
-      <w:pPr>
-        <w:spacing w:after="0" w:line="240" w:lineRule="auto"/>
-        <w:rPr>
-          <w:lang w:val="en-US"/>
-        </w:rPr>
-      </w:pPr>
-      <w:r>
-        <w:rPr>
-          <w:lang w:val="en-US"/>
-        </w:rPr>
-        <w:t>RETURN NEW;</w:t>
-      </w:r>
-    </w:p>
-    <w:p>
-      <w:pPr>
-        <w:spacing w:after="0" w:line="240" w:lineRule="auto"/>
-        <w:rPr>
-          <w:lang w:val="en-US"/>
-        </w:rPr>
-      </w:pPr>
-      <w:r>
-        <w:rPr>
-          <w:lang w:val="en-US"/>
-        </w:rPr>
-        <w:t>END</w:t>
-      </w:r>
-    </w:p>
-    <w:p>
-      <w:pPr>
-        <w:spacing w:after="0" w:line="240" w:lineRule="auto"/>
-        <w:rPr>
-          <w:lang w:val="en-US"/>
-        </w:rPr>
-      </w:pPr>
-      <w:r>
-        <w:rPr>
-          <w:lang w:val="en-US"/>
-        </w:rPr>
-        <w:t>$$;</w:t>
-      </w:r>
-    </w:p>
-    <w:p>
-      <w:pPr>
-        <w:spacing w:after="0" w:line="240" w:lineRule="auto"/>
-        <w:rPr>
-          <w:lang w:val="en-US"/>
-        </w:rPr>
-      </w:pPr>
-    </w:p>
-    <w:p>
-      <w:pPr>
-        <w:spacing w:after="0" w:line="240" w:lineRule="auto"/>
-        <w:rPr>
-          <w:lang w:val="en-US"/>
-        </w:rPr>
-      </w:pPr>
-      <w:r>
-        <w:rPr>
-          <w:lang w:val="en-US"/>
-        </w:rPr>
-        <w:t xml:space="preserve">CREATE TRIGGER </w:t>
-      </w:r>
-      <w:r>
-        <w:rPr>
-          <w:b/>
-          <w:bCs/>
-          <w:color w:val="FF0000"/>
-          <w:lang w:val="en-US"/>
-        </w:rPr>
-        <w:t>update_area_</w:t>
-      </w:r>
-      <w:r>
-        <w:rPr>
-          <w:b/>
-          <w:bCs/>
+      <w:proofErr w:type="spellStart"/>
+      <w:r>
+        <w:rPr>
+          <w:lang w:val="en-US"/>
+        </w:rPr>
+        <w:t>PG:"host</w:t>
+      </w:r>
+      <w:proofErr w:type="spellEnd"/>
+      <w:r>
+        <w:rPr>
+          <w:lang w:val="en-US"/>
+        </w:rPr>
+        <w:t>=</w:t>
+      </w:r>
+      <w:r>
+        <w:rPr>
+          <w:b/>
+          <w:bCs/>
+          <w:color w:val="FF0000"/>
+          <w:lang w:val="en-US"/>
+        </w:rPr>
+        <w:t>localhost</w:t>
+      </w:r>
+      <w:r>
+        <w:rPr>
           <w:color w:val="FF0000"/>
           <w:lang w:val="en-US"/>
         </w:rPr>
@@ -925,108 +1684,117 @@
       </w:r>
       <w:r>
         <w:rPr>
-          <w:b/>
-          <w:bCs/>
-          <w:color w:val="FF0000"/>
-          <w:lang w:val="en-US"/>
-        </w:rPr>
-        <w:t>poligonos</w:t>
-      </w:r>
-    </w:p>
-    <w:p>
-      <w:pPr>
-        <w:spacing w:after="0" w:line="240" w:lineRule="auto"/>
-        <w:rPr>
-          <w:lang w:val="en-US"/>
-        </w:rPr>
-      </w:pPr>
-      <w:r>
-        <w:rPr>
-          <w:lang w:val="en-US"/>
-        </w:rPr>
-        <w:t xml:space="preserve">BEFORE INSERT OR UPDATE ON </w:t>
-      </w:r>
-      <w:r>
-        <w:rPr>
-          <w:b/>
-          <w:bCs/>
-          <w:color w:val="FF0000"/>
-          <w:lang w:val="en-US"/>
-        </w:rPr>
-        <w:t>poligonos</w:t>
-      </w:r>
-    </w:p>
-    <w:p>
-      <w:pPr>
-        <w:spacing w:after="0" w:line="240" w:lineRule="auto"/>
-        <w:rPr>
-          <w:lang w:val="en-US"/>
-        </w:rPr>
-      </w:pPr>
-      <w:r>
-        <w:rPr>
-          <w:lang w:val="en-US"/>
-        </w:rPr>
-        <w:t>FOR EACH ROW</w:t>
-      </w:r>
-    </w:p>
-    <w:p>
-      <w:pPr>
-        <w:spacing w:after="0" w:line="240" w:lineRule="auto"/>
-        <w:rPr>
-          <w:lang w:val="en-US"/>
-        </w:rPr>
-      </w:pPr>
-      <w:r>
-        <w:rPr>
-          <w:lang w:val="en-US"/>
-        </w:rPr>
-        <w:t xml:space="preserve">EXECUTE PROCEDURE </w:t>
-      </w:r>
-      <w:r>
-        <w:rPr>
-          <w:b/>
-          <w:bCs/>
-          <w:color w:val="FF0000"/>
-          <w:lang w:val="en-US"/>
-        </w:rPr>
-        <w:t>calculate_new_area()</w:t>
-      </w:r>
-      <w:r>
-        <w:rPr>
-          <w:lang w:val="en-US"/>
-        </w:rPr>
-        <w:t>;</w:t>
-      </w:r>
-    </w:p>
-    <w:p>
-      <w:pPr>
-        <w:spacing w:after="0" w:line="240" w:lineRule="auto"/>
-        <w:rPr>
-          <w:lang w:val="en-US"/>
-        </w:rPr>
-      </w:pPr>
-    </w:p>
-    <w:p>
-      <w:pPr>
-        <w:pStyle w:val="Ttulo2"/>
-      </w:pPr>
-      <w:r>
-        <w:t>En consola OSGeo4W</w:t>
-      </w:r>
-    </w:p>
-    <w:p>
-      <w:pPr>
-        <w:spacing w:after="0" w:line="240" w:lineRule="auto"/>
-      </w:pPr>
-    </w:p>
-    <w:p>
-      <w:pPr>
-        <w:spacing w:after="0" w:line="240" w:lineRule="auto"/>
-      </w:pPr>
-      <w:r>
-        <w:t>Esta consola se instala con QGIS, y hace parte del proyecto OSGeo.</w:t>
-      </w:r>
+          <w:lang w:val="en-US"/>
+        </w:rPr>
+        <w:t>user=</w:t>
+      </w:r>
+      <w:proofErr w:type="spellStart"/>
+      <w:r>
+        <w:rPr>
+          <w:b/>
+          <w:bCs/>
+          <w:color w:val="FF0000"/>
+          <w:lang w:val="en-US"/>
+        </w:rPr>
+        <w:t>daruedar</w:t>
+      </w:r>
+      <w:proofErr w:type="spellEnd"/>
+      <w:r>
+        <w:rPr>
+          <w:color w:val="FF0000"/>
+          <w:lang w:val="en-US"/>
+        </w:rPr>
+        <w:t xml:space="preserve"> </w:t>
+      </w:r>
+      <w:proofErr w:type="spellStart"/>
+      <w:r>
+        <w:rPr>
+          <w:lang w:val="en-US"/>
+        </w:rPr>
+        <w:t>dbname</w:t>
+      </w:r>
+      <w:proofErr w:type="spellEnd"/>
+      <w:r>
+        <w:rPr>
+          <w:lang w:val="en-US"/>
+        </w:rPr>
+        <w:t>=</w:t>
+      </w:r>
+      <w:proofErr w:type="spellStart"/>
+      <w:r>
+        <w:rPr>
+          <w:b/>
+          <w:bCs/>
+          <w:color w:val="FF0000"/>
+          <w:lang w:val="en-US"/>
+        </w:rPr>
+        <w:t>gis_db</w:t>
+      </w:r>
+      <w:proofErr w:type="spellEnd"/>
+      <w:r>
+        <w:rPr>
+          <w:color w:val="FF0000"/>
+          <w:lang w:val="en-US"/>
+        </w:rPr>
+        <w:t xml:space="preserve"> </w:t>
+      </w:r>
+      <w:r>
+        <w:rPr>
+          <w:lang w:val="en-US"/>
+        </w:rPr>
+        <w:t>password=</w:t>
+      </w:r>
+      <w:r>
+        <w:rPr>
+          <w:b/>
+          <w:bCs/>
+          <w:color w:val="FF0000"/>
+          <w:lang w:val="en-US"/>
+        </w:rPr>
+        <w:t>etc123</w:t>
+      </w:r>
+      <w:r>
+        <w:rPr>
+          <w:lang w:val="en-US"/>
+        </w:rPr>
+        <w:t>" -</w:t>
+      </w:r>
+      <w:proofErr w:type="spellStart"/>
+      <w:r>
+        <w:rPr>
+          <w:lang w:val="en-US"/>
+        </w:rPr>
+        <w:t>sql</w:t>
+      </w:r>
+      <w:proofErr w:type="spellEnd"/>
+      <w:r>
+        <w:rPr>
+          <w:lang w:val="en-US"/>
+        </w:rPr>
+        <w:t xml:space="preserve"> "select * from </w:t>
+      </w:r>
+      <w:r>
+        <w:rPr>
+          <w:b/>
+          <w:bCs/>
+          <w:color w:val="FF0000"/>
+          <w:lang w:val="en-US"/>
+        </w:rPr>
+        <w:t>lines</w:t>
+      </w:r>
+      <w:r>
+        <w:rPr>
+          <w:lang w:val="en-US"/>
+        </w:rPr>
+        <w:t>"</w:t>
+      </w:r>
+    </w:p>
+    <w:p>
+      <w:pPr>
+        <w:rPr>
+          <w:lang w:val="en-US"/>
+        </w:rPr>
+      </w:pPr>
     </w:p>
     <w:p>
       <w:pPr>
@@ -1035,11 +1803,19 @@
           <w:lang w:val="en-US"/>
         </w:rPr>
       </w:pPr>
-      <w:r>
-        <w:rPr>
-          <w:lang w:val="en-US"/>
-        </w:rPr>
-        <w:t>Exportar a KML</w:t>
+      <w:proofErr w:type="spellStart"/>
+      <w:r>
+        <w:rPr>
+          <w:lang w:val="en-US"/>
+        </w:rPr>
+        <w:t>Exportar</w:t>
+      </w:r>
+      <w:proofErr w:type="spellEnd"/>
+      <w:r>
+        <w:rPr>
+          <w:lang w:val="en-US"/>
+        </w:rPr>
+        <w:t xml:space="preserve"> a MapInfo</w:t>
       </w:r>
     </w:p>
     <w:p>
@@ -1068,7 +1844,7 @@
           <w:color w:val="FF0000"/>
           <w:lang w:val="en-US"/>
         </w:rPr>
-        <w:t>KML</w:t>
+        <w:t>MapInfo File</w:t>
       </w:r>
       <w:r>
         <w:rPr>
@@ -1076,27 +1852,36 @@
         </w:rPr>
         <w:t xml:space="preserve">" </w:t>
       </w:r>
-      <w:r>
-        <w:rPr>
-          <w:b/>
-          <w:bCs/>
-          <w:color w:val="FF0000"/>
-          <w:lang w:val="en-US"/>
-        </w:rPr>
-        <w:t>lines.kml</w:t>
-      </w:r>
-      <w:r>
-        <w:rPr>
-          <w:color w:val="FF0000"/>
+      <w:proofErr w:type="spellStart"/>
+      <w:r>
+        <w:rPr>
+          <w:b/>
+          <w:bCs/>
+          <w:color w:val="FF0000"/>
+          <w:lang w:val="en-US"/>
+        </w:rPr>
+        <w:t>poligono</w:t>
+      </w:r>
+      <w:proofErr w:type="spellEnd"/>
+      <w:r>
+        <w:rPr>
           <w:lang w:val="en-US"/>
         </w:rPr>
         <w:t xml:space="preserve"> </w:t>
       </w:r>
-      <w:r>
-        <w:rPr>
-          <w:lang w:val="en-US"/>
-        </w:rPr>
-        <w:t>PG:"host=</w:t>
+      <w:proofErr w:type="spellStart"/>
+      <w:r>
+        <w:rPr>
+          <w:lang w:val="en-US"/>
+        </w:rPr>
+        <w:t>PG:"host</w:t>
+      </w:r>
+      <w:proofErr w:type="spellEnd"/>
+      <w:r>
+        <w:rPr>
+          <w:lang w:val="en-US"/>
+        </w:rPr>
+        <w:t>=</w:t>
       </w:r>
       <w:r>
         <w:rPr>
@@ -1109,39 +1894,42 @@
       </w:r>
       <w:r>
         <w:rPr>
-          <w:color w:val="FF0000"/>
+          <w:lang w:val="en-US"/>
+        </w:rPr>
+        <w:t xml:space="preserve"> user=</w:t>
+      </w:r>
+      <w:proofErr w:type="spellStart"/>
+      <w:r>
+        <w:rPr>
+          <w:b/>
+          <w:bCs/>
+          <w:color w:val="FF0000"/>
+          <w:lang w:val="en-US"/>
+        </w:rPr>
+        <w:t>daruedar</w:t>
+      </w:r>
+      <w:proofErr w:type="spellEnd"/>
+      <w:r>
+        <w:rPr>
           <w:lang w:val="en-US"/>
         </w:rPr>
         <w:t xml:space="preserve"> </w:t>
       </w:r>
-      <w:r>
-        <w:rPr>
-          <w:lang w:val="en-US"/>
-        </w:rPr>
-        <w:t>user=</w:t>
-      </w:r>
-      <w:r>
-        <w:rPr>
-          <w:b/>
-          <w:bCs/>
-          <w:color w:val="FF0000"/>
-          <w:lang w:val="en-US"/>
-        </w:rPr>
-        <w:t>daruedar</w:t>
-      </w:r>
-      <w:r>
-        <w:rPr>
-          <w:color w:val="FF0000"/>
-          <w:lang w:val="en-US"/>
-        </w:rPr>
-        <w:t xml:space="preserve"> </w:t>
-      </w:r>
-      <w:r>
-        <w:rPr>
-          <w:lang w:val="en-US"/>
-        </w:rPr>
-        <w:t>dbname=</w:t>
-      </w:r>
+      <w:proofErr w:type="spellStart"/>
+      <w:r>
+        <w:rPr>
+          <w:lang w:val="en-US"/>
+        </w:rPr>
+        <w:t>dbname</w:t>
+      </w:r>
+      <w:proofErr w:type="spellEnd"/>
+      <w:r>
+        <w:rPr>
+          <w:lang w:val="en-US"/>
+        </w:rPr>
+        <w:t>=</w:t>
+      </w:r>
+      <w:proofErr w:type="spellStart"/>
       <w:r>
         <w:rPr>
           <w:b/>
@@ -1151,18 +1939,12 @@
         </w:rPr>
         <w:t>gis_db</w:t>
       </w:r>
-      <w:r>
-        <w:rPr>
-          <w:color w:val="FF0000"/>
-          <w:lang w:val="en-US"/>
-        </w:rPr>
-        <w:t xml:space="preserve"> </w:t>
-      </w:r>
-      <w:r>
-        <w:rPr>
-          <w:lang w:val="en-US"/>
-        </w:rPr>
-        <w:t>password=</w:t>
+      <w:proofErr w:type="spellEnd"/>
+      <w:r>
+        <w:rPr>
+          <w:lang w:val="en-US"/>
+        </w:rPr>
+        <w:t xml:space="preserve"> password=</w:t>
       </w:r>
       <w:r>
         <w:rPr>
@@ -1177,79 +1959,23 @@
         <w:rPr>
           <w:lang w:val="en-US"/>
         </w:rPr>
-        <w:t xml:space="preserve">" -sql "select * from </w:t>
-      </w:r>
-      <w:r>
-        <w:rPr>
-          <w:b/>
-          <w:bCs/>
-          <w:color w:val="FF0000"/>
-          <w:lang w:val="en-US"/>
-        </w:rPr>
-        <w:t>lines</w:t>
-      </w:r>
-      <w:r>
-        <w:rPr>
-          <w:lang w:val="en-US"/>
-        </w:rPr>
-        <w:t>"</w:t>
-      </w:r>
-    </w:p>
-    <w:p>
-      <w:pPr>
-        <w:rPr>
-          <w:lang w:val="en-US"/>
-        </w:rPr>
-      </w:pPr>
-    </w:p>
-    <w:p>
-      <w:pPr>
-        <w:pStyle w:val="Ttulo3"/>
-        <w:rPr>
-          <w:lang w:val="en-US"/>
-        </w:rPr>
-      </w:pPr>
-      <w:r>
-        <w:rPr>
-          <w:lang w:val="en-US"/>
-        </w:rPr>
-        <w:t>Exportar a MapInfo</w:t>
-      </w:r>
-    </w:p>
-    <w:p>
-      <w:pPr>
-        <w:rPr>
-          <w:lang w:val="en-US"/>
-        </w:rPr>
-      </w:pPr>
-    </w:p>
-    <w:p>
-      <w:pPr>
-        <w:rPr>
-          <w:lang w:val="en-US"/>
-        </w:rPr>
-      </w:pPr>
-      <w:r>
-        <w:rPr>
-          <w:lang w:val="en-US"/>
-        </w:rPr>
-        <w:t>ogr2ogr -f "</w:t>
-      </w:r>
-      <w:r>
-        <w:rPr>
-          <w:b/>
-          <w:bCs/>
-          <w:color w:val="FF0000"/>
-          <w:lang w:val="en-US"/>
-        </w:rPr>
-        <w:t>MapInfo File</w:t>
-      </w:r>
-      <w:r>
-        <w:rPr>
-          <w:lang w:val="en-US"/>
-        </w:rPr>
-        <w:t xml:space="preserve">" </w:t>
-      </w:r>
+        <w:t>" -</w:t>
+      </w:r>
+      <w:proofErr w:type="spellStart"/>
+      <w:r>
+        <w:rPr>
+          <w:lang w:val="en-US"/>
+        </w:rPr>
+        <w:t>sql</w:t>
+      </w:r>
+      <w:proofErr w:type="spellEnd"/>
+      <w:r>
+        <w:rPr>
+          <w:lang w:val="en-US"/>
+        </w:rPr>
+        <w:t xml:space="preserve"> "select * from </w:t>
+      </w:r>
+      <w:proofErr w:type="spellStart"/>
       <w:r>
         <w:rPr>
           <w:b/>
@@ -1259,81 +1985,7 @@
         </w:rPr>
         <w:t>poligono</w:t>
       </w:r>
-      <w:r>
-        <w:rPr>
-          <w:lang w:val="en-US"/>
-        </w:rPr>
-        <w:t xml:space="preserve"> PG:"host=</w:t>
-      </w:r>
-      <w:r>
-        <w:rPr>
-          <w:b/>
-          <w:bCs/>
-          <w:color w:val="FF0000"/>
-          <w:lang w:val="en-US"/>
-        </w:rPr>
-        <w:t>localhost</w:t>
-      </w:r>
-      <w:r>
-        <w:rPr>
-          <w:lang w:val="en-US"/>
-        </w:rPr>
-        <w:t xml:space="preserve"> user=</w:t>
-      </w:r>
-      <w:r>
-        <w:rPr>
-          <w:b/>
-          <w:bCs/>
-          <w:color w:val="FF0000"/>
-          <w:lang w:val="en-US"/>
-        </w:rPr>
-        <w:t>daruedar</w:t>
-      </w:r>
-      <w:r>
-        <w:rPr>
-          <w:lang w:val="en-US"/>
-        </w:rPr>
-        <w:t xml:space="preserve"> dbname=</w:t>
-      </w:r>
-      <w:r>
-        <w:rPr>
-          <w:b/>
-          <w:bCs/>
-          <w:color w:val="FF0000"/>
-          <w:lang w:val="en-US"/>
-        </w:rPr>
-        <w:t>gis_db</w:t>
-      </w:r>
-      <w:r>
-        <w:rPr>
-          <w:lang w:val="en-US"/>
-        </w:rPr>
-        <w:t xml:space="preserve"> password=</w:t>
-      </w:r>
-      <w:r>
-        <w:rPr>
-          <w:b/>
-          <w:bCs/>
-          <w:color w:val="FF0000"/>
-          <w:lang w:val="en-US"/>
-        </w:rPr>
-        <w:t>etc123</w:t>
-      </w:r>
-      <w:r>
-        <w:rPr>
-          <w:lang w:val="en-US"/>
-        </w:rPr>
-        <w:t xml:space="preserve">" -sql "select * from </w:t>
-      </w:r>
-      <w:r>
-        <w:rPr>
-          <w:b/>
-          <w:bCs/>
-          <w:color w:val="FF0000"/>
-          <w:lang w:val="en-US"/>
-        </w:rPr>
-        <w:t>poligono</w:t>
-      </w:r>
+      <w:proofErr w:type="spellEnd"/>
       <w:r>
         <w:rPr>
           <w:lang w:val="en-US"/>

</xml_diff>